<commit_message>
Alteração Documento do Projeto
Adição Diagrama de Caso de Uso e de Classes
</commit_message>
<xml_diff>
--- a/planodeprojeto.docx
+++ b/planodeprojeto.docx
@@ -926,7 +926,7 @@
         <w:rPr>
           <w:noProof/>
         </w:rPr>
-        <w:instrText xml:space="preserve"> PAGEREF _Toc72173884 \h </w:instrText>
+        <w:instrText xml:space="preserve"> PAGEREF _Toc72180262 \h </w:instrText>
       </w:r>
       <w:r>
         <w:rPr>
@@ -1011,7 +1011,7 @@
         <w:rPr>
           <w:noProof/>
         </w:rPr>
-        <w:instrText xml:space="preserve"> PAGEREF _Toc72173885 \h </w:instrText>
+        <w:instrText xml:space="preserve"> PAGEREF _Toc72180263 \h </w:instrText>
       </w:r>
       <w:r>
         <w:rPr>
@@ -1090,7 +1090,7 @@
         <w:rPr>
           <w:noProof/>
         </w:rPr>
-        <w:instrText xml:space="preserve"> PAGEREF _Toc72173886 \h </w:instrText>
+        <w:instrText xml:space="preserve"> PAGEREF _Toc72180264 \h </w:instrText>
       </w:r>
       <w:r>
         <w:rPr>
@@ -1169,7 +1169,7 @@
         <w:rPr>
           <w:noProof/>
         </w:rPr>
-        <w:instrText xml:space="preserve"> PAGEREF _Toc72173887 \h </w:instrText>
+        <w:instrText xml:space="preserve"> PAGEREF _Toc72180265 \h </w:instrText>
       </w:r>
       <w:r>
         <w:rPr>
@@ -1250,7 +1250,7 @@
         <w:rPr>
           <w:noProof/>
         </w:rPr>
-        <w:instrText xml:space="preserve"> PAGEREF _Toc72173888 \h </w:instrText>
+        <w:instrText xml:space="preserve"> PAGEREF _Toc72180266 \h </w:instrText>
       </w:r>
       <w:r>
         <w:rPr>
@@ -1268,6 +1268,164 @@
           <w:noProof/>
         </w:rPr>
         <w:t>4</w:t>
+      </w:r>
+      <w:r>
+        <w:rPr>
+          <w:noProof/>
+        </w:rPr>
+        <w:fldChar w:fldCharType="end"/>
+      </w:r>
+    </w:p>
+    <w:p>
+      <w:pPr>
+        <w:pStyle w:val="Sumrio2"/>
+        <w:tabs>
+          <w:tab w:val="left" w:pos="720"/>
+          <w:tab w:val="right" w:leader="dot" w:pos="9060"/>
+        </w:tabs>
+        <w:rPr>
+          <w:rFonts w:asciiTheme="minorHAnsi" w:eastAsiaTheme="minorEastAsia" w:hAnsiTheme="minorHAnsi" w:cstheme="minorBidi"/>
+          <w:smallCaps w:val="0"/>
+          <w:noProof/>
+          <w:sz w:val="22"/>
+          <w:szCs w:val="22"/>
+        </w:rPr>
+      </w:pPr>
+      <w:r>
+        <w:rPr>
+          <w:noProof/>
+        </w:rPr>
+        <w:t>3.1</w:t>
+      </w:r>
+      <w:r>
+        <w:rPr>
+          <w:rFonts w:asciiTheme="minorHAnsi" w:eastAsiaTheme="minorEastAsia" w:hAnsiTheme="minorHAnsi" w:cstheme="minorBidi"/>
+          <w:smallCaps w:val="0"/>
+          <w:noProof/>
+          <w:sz w:val="22"/>
+          <w:szCs w:val="22"/>
+        </w:rPr>
+        <w:tab/>
+      </w:r>
+      <w:r>
+        <w:rPr>
+          <w:noProof/>
+        </w:rPr>
+        <w:t>No Escopo</w:t>
+      </w:r>
+      <w:r>
+        <w:rPr>
+          <w:noProof/>
+        </w:rPr>
+        <w:tab/>
+      </w:r>
+      <w:r>
+        <w:rPr>
+          <w:noProof/>
+        </w:rPr>
+        <w:fldChar w:fldCharType="begin"/>
+      </w:r>
+      <w:r>
+        <w:rPr>
+          <w:noProof/>
+        </w:rPr>
+        <w:instrText xml:space="preserve"> PAGEREF _Toc72180267 \h </w:instrText>
+      </w:r>
+      <w:r>
+        <w:rPr>
+          <w:noProof/>
+        </w:rPr>
+      </w:r>
+      <w:r>
+        <w:rPr>
+          <w:noProof/>
+        </w:rPr>
+        <w:fldChar w:fldCharType="separate"/>
+      </w:r>
+      <w:r>
+        <w:rPr>
+          <w:noProof/>
+        </w:rPr>
+        <w:t>4</w:t>
+      </w:r>
+      <w:r>
+        <w:rPr>
+          <w:noProof/>
+        </w:rPr>
+        <w:fldChar w:fldCharType="end"/>
+      </w:r>
+    </w:p>
+    <w:p>
+      <w:pPr>
+        <w:pStyle w:val="Sumrio2"/>
+        <w:tabs>
+          <w:tab w:val="left" w:pos="720"/>
+          <w:tab w:val="right" w:leader="dot" w:pos="9060"/>
+        </w:tabs>
+        <w:rPr>
+          <w:rFonts w:asciiTheme="minorHAnsi" w:eastAsiaTheme="minorEastAsia" w:hAnsiTheme="minorHAnsi" w:cstheme="minorBidi"/>
+          <w:smallCaps w:val="0"/>
+          <w:noProof/>
+          <w:sz w:val="22"/>
+          <w:szCs w:val="22"/>
+        </w:rPr>
+      </w:pPr>
+      <w:r>
+        <w:rPr>
+          <w:noProof/>
+        </w:rPr>
+        <w:t>3.2</w:t>
+      </w:r>
+      <w:r>
+        <w:rPr>
+          <w:rFonts w:asciiTheme="minorHAnsi" w:eastAsiaTheme="minorEastAsia" w:hAnsiTheme="minorHAnsi" w:cstheme="minorBidi"/>
+          <w:smallCaps w:val="0"/>
+          <w:noProof/>
+          <w:sz w:val="22"/>
+          <w:szCs w:val="22"/>
+        </w:rPr>
+        <w:tab/>
+      </w:r>
+      <w:r>
+        <w:rPr>
+          <w:noProof/>
+        </w:rPr>
+        <w:t>Fora do Escopo</w:t>
+      </w:r>
+      <w:r>
+        <w:rPr>
+          <w:noProof/>
+        </w:rPr>
+        <w:tab/>
+      </w:r>
+      <w:r>
+        <w:rPr>
+          <w:noProof/>
+        </w:rPr>
+        <w:fldChar w:fldCharType="begin"/>
+      </w:r>
+      <w:r>
+        <w:rPr>
+          <w:noProof/>
+        </w:rPr>
+        <w:instrText xml:space="preserve"> PAGEREF _Toc72180268 \h </w:instrText>
+      </w:r>
+      <w:r>
+        <w:rPr>
+          <w:noProof/>
+        </w:rPr>
+      </w:r>
+      <w:r>
+        <w:rPr>
+          <w:noProof/>
+        </w:rPr>
+        <w:fldChar w:fldCharType="separate"/>
+      </w:r>
+      <w:r>
+        <w:rPr>
+          <w:noProof/>
+        </w:rPr>
+        <w:t>5</w:t>
       </w:r>
       <w:r>
         <w:rPr>
@@ -1312,10 +1470,8 @@
       <w:r>
         <w:rPr>
           <w:noProof/>
-          <w:color w:val="0000FF"/>
-          <w:u w:val="single"/>
-        </w:rPr>
-        <w:t>Escopo</w:t>
+        </w:rPr>
+        <w:t>Diagramas UML</w:t>
       </w:r>
       <w:r>
         <w:rPr>
@@ -1333,7 +1489,7 @@
         <w:rPr>
           <w:noProof/>
         </w:rPr>
-        <w:instrText xml:space="preserve"> PAGEREF _Toc72173889 \h </w:instrText>
+        <w:instrText xml:space="preserve"> PAGEREF _Toc72180269 \h </w:instrText>
       </w:r>
       <w:r>
         <w:rPr>
@@ -1350,7 +1506,7 @@
         <w:rPr>
           <w:noProof/>
         </w:rPr>
-        <w:t>4</w:t>
+        <w:t>5</w:t>
       </w:r>
       <w:r>
         <w:rPr>
@@ -1394,7 +1550,7 @@
         <w:rPr>
           <w:noProof/>
         </w:rPr>
-        <w:t>No Escopo</w:t>
+        <w:t>Diagrama de Caso de Uso</w:t>
       </w:r>
       <w:r>
         <w:rPr>
@@ -1412,7 +1568,7 @@
         <w:rPr>
           <w:noProof/>
         </w:rPr>
-        <w:instrText xml:space="preserve"> PAGEREF _Toc72173890 \h </w:instrText>
+        <w:instrText xml:space="preserve"> PAGEREF _Toc72180270 \h </w:instrText>
       </w:r>
       <w:r>
         <w:rPr>
@@ -1429,7 +1585,7 @@
         <w:rPr>
           <w:noProof/>
         </w:rPr>
-        <w:t>4</w:t>
+        <w:t>5</w:t>
       </w:r>
       <w:r>
         <w:rPr>
@@ -1473,7 +1629,7 @@
         <w:rPr>
           <w:noProof/>
         </w:rPr>
-        <w:t>Fora do Escopo</w:t>
+        <w:t>Diagrama de Classes</w:t>
       </w:r>
       <w:r>
         <w:rPr>
@@ -1491,7 +1647,7 @@
         <w:rPr>
           <w:noProof/>
         </w:rPr>
-        <w:instrText xml:space="preserve"> PAGEREF _Toc72173891 \h </w:instrText>
+        <w:instrText xml:space="preserve"> PAGEREF _Toc72180271 \h </w:instrText>
       </w:r>
       <w:r>
         <w:rPr>
@@ -1536,6 +1692,8 @@
       <w:r>
         <w:rPr>
           <w:noProof/>
+          <w:snapToGrid w:val="0"/>
+          <w:lang w:eastAsia="en-US"/>
         </w:rPr>
         <w:t>5</w:t>
       </w:r>
@@ -1553,8 +1711,10 @@
       <w:r>
         <w:rPr>
           <w:noProof/>
-        </w:rPr>
-        <w:t>Metodologia de desenvolvimento do sistema (MDS)</w:t>
+          <w:snapToGrid w:val="0"/>
+          <w:lang w:eastAsia="en-US"/>
+        </w:rPr>
+        <w:t>Etapas e Objetivos</w:t>
       </w:r>
       <w:r>
         <w:rPr>
@@ -1572,86 +1732,7 @@
         <w:rPr>
           <w:noProof/>
         </w:rPr>
-        <w:instrText xml:space="preserve"> PAGEREF _Toc72173892 \h </w:instrText>
-      </w:r>
-      <w:r>
-        <w:rPr>
-          <w:noProof/>
-        </w:rPr>
-      </w:r>
-      <w:r>
-        <w:rPr>
-          <w:noProof/>
-        </w:rPr>
-        <w:fldChar w:fldCharType="separate"/>
-      </w:r>
-      <w:r>
-        <w:rPr>
-          <w:noProof/>
-        </w:rPr>
-        <w:t>5</w:t>
-      </w:r>
-      <w:r>
-        <w:rPr>
-          <w:noProof/>
-        </w:rPr>
-        <w:fldChar w:fldCharType="end"/>
-      </w:r>
-    </w:p>
-    <w:p>
-      <w:pPr>
-        <w:pStyle w:val="Sumrio2"/>
-        <w:tabs>
-          <w:tab w:val="left" w:pos="720"/>
-          <w:tab w:val="right" w:leader="dot" w:pos="9060"/>
-        </w:tabs>
-        <w:rPr>
-          <w:rFonts w:asciiTheme="minorHAnsi" w:eastAsiaTheme="minorEastAsia" w:hAnsiTheme="minorHAnsi" w:cstheme="minorBidi"/>
-          <w:smallCaps w:val="0"/>
-          <w:noProof/>
-          <w:sz w:val="22"/>
-          <w:szCs w:val="22"/>
-        </w:rPr>
-      </w:pPr>
-      <w:r>
-        <w:rPr>
-          <w:noProof/>
-        </w:rPr>
-        <w:t>5.1</w:t>
-      </w:r>
-      <w:r>
-        <w:rPr>
-          <w:rFonts w:asciiTheme="minorHAnsi" w:eastAsiaTheme="minorEastAsia" w:hAnsiTheme="minorHAnsi" w:cstheme="minorBidi"/>
-          <w:smallCaps w:val="0"/>
-          <w:noProof/>
-          <w:sz w:val="22"/>
-          <w:szCs w:val="22"/>
-        </w:rPr>
-        <w:tab/>
-      </w:r>
-      <w:r>
-        <w:rPr>
-          <w:noProof/>
-        </w:rPr>
-        <w:t>Principais Produtos do Desenvolvimento</w:t>
-      </w:r>
-      <w:r>
-        <w:rPr>
-          <w:noProof/>
-        </w:rPr>
-        <w:tab/>
-      </w:r>
-      <w:r>
-        <w:rPr>
-          <w:noProof/>
-        </w:rPr>
-        <w:fldChar w:fldCharType="begin"/>
-      </w:r>
-      <w:r>
-        <w:rPr>
-          <w:noProof/>
-        </w:rPr>
-        <w:instrText xml:space="preserve"> PAGEREF _Toc72173893 \h </w:instrText>
+        <w:instrText xml:space="preserve"> PAGEREF _Toc72180272 \h </w:instrText>
       </w:r>
       <w:r>
         <w:rPr>
@@ -1696,8 +1777,6 @@
       <w:r>
         <w:rPr>
           <w:noProof/>
-          <w:snapToGrid w:val="0"/>
-          <w:lang w:eastAsia="en-US"/>
         </w:rPr>
         <w:t>6</w:t>
       </w:r>
@@ -1715,10 +1794,8 @@
       <w:r>
         <w:rPr>
           <w:noProof/>
-          <w:snapToGrid w:val="0"/>
-          <w:lang w:eastAsia="en-US"/>
-        </w:rPr>
-        <w:t>Etapas e Objetivos</w:t>
+        </w:rPr>
+        <w:t>Cronograma</w:t>
       </w:r>
       <w:r>
         <w:rPr>
@@ -1736,7 +1813,7 @@
         <w:rPr>
           <w:noProof/>
         </w:rPr>
-        <w:instrText xml:space="preserve"> PAGEREF _Toc72173894 \h </w:instrText>
+        <w:instrText xml:space="preserve"> PAGEREF _Toc72180273 \h </w:instrText>
       </w:r>
       <w:r>
         <w:rPr>
@@ -1781,6 +1858,9 @@
       <w:r>
         <w:rPr>
           <w:noProof/>
+          <w:snapToGrid w:val="0"/>
+          <w:color w:val="0000FF"/>
+          <w:lang w:eastAsia="en-US"/>
         </w:rPr>
         <w:t>7</w:t>
       </w:r>
@@ -1798,8 +1878,12 @@
       <w:r>
         <w:rPr>
           <w:noProof/>
-        </w:rPr>
-        <w:t>Cronograma</w:t>
+          <w:snapToGrid w:val="0"/>
+          <w:color w:val="0000FF"/>
+          <w:u w:val="single"/>
+          <w:lang w:eastAsia="en-US"/>
+        </w:rPr>
+        <w:t>Métricas</w:t>
       </w:r>
       <w:r>
         <w:rPr>
@@ -1817,7 +1901,7 @@
         <w:rPr>
           <w:noProof/>
         </w:rPr>
-        <w:instrText xml:space="preserve"> PAGEREF _Toc72173895 \h </w:instrText>
+        <w:instrText xml:space="preserve"> PAGEREF _Toc72180274 \h </w:instrText>
       </w:r>
       <w:r>
         <w:rPr>
@@ -1862,6 +1946,7 @@
       <w:r>
         <w:rPr>
           <w:noProof/>
+          <w:color w:val="0000FF"/>
         </w:rPr>
         <w:t>8</w:t>
       </w:r>
@@ -1879,8 +1964,10 @@
       <w:r>
         <w:rPr>
           <w:noProof/>
-        </w:rPr>
-        <w:t>Gestão de Recursos</w:t>
+          <w:color w:val="0000FF"/>
+          <w:u w:val="single"/>
+        </w:rPr>
+        <w:t>Riscos</w:t>
       </w:r>
       <w:r>
         <w:rPr>
@@ -1898,7 +1985,7 @@
         <w:rPr>
           <w:noProof/>
         </w:rPr>
-        <w:instrText xml:space="preserve"> PAGEREF _Toc72173896 \h </w:instrText>
+        <w:instrText xml:space="preserve"> PAGEREF _Toc72180275 \h </w:instrText>
       </w:r>
       <w:r>
         <w:rPr>
@@ -1916,164 +2003,6 @@
           <w:noProof/>
         </w:rPr>
         <w:t>6</w:t>
-      </w:r>
-      <w:r>
-        <w:rPr>
-          <w:noProof/>
-        </w:rPr>
-        <w:fldChar w:fldCharType="end"/>
-      </w:r>
-    </w:p>
-    <w:p>
-      <w:pPr>
-        <w:pStyle w:val="Sumrio2"/>
-        <w:tabs>
-          <w:tab w:val="left" w:pos="720"/>
-          <w:tab w:val="right" w:leader="dot" w:pos="9060"/>
-        </w:tabs>
-        <w:rPr>
-          <w:rFonts w:asciiTheme="minorHAnsi" w:eastAsiaTheme="minorEastAsia" w:hAnsiTheme="minorHAnsi" w:cstheme="minorBidi"/>
-          <w:smallCaps w:val="0"/>
-          <w:noProof/>
-          <w:sz w:val="22"/>
-          <w:szCs w:val="22"/>
-        </w:rPr>
-      </w:pPr>
-      <w:r>
-        <w:rPr>
-          <w:noProof/>
-        </w:rPr>
-        <w:t>8.1</w:t>
-      </w:r>
-      <w:r>
-        <w:rPr>
-          <w:rFonts w:asciiTheme="minorHAnsi" w:eastAsiaTheme="minorEastAsia" w:hAnsiTheme="minorHAnsi" w:cstheme="minorBidi"/>
-          <w:smallCaps w:val="0"/>
-          <w:noProof/>
-          <w:sz w:val="22"/>
-          <w:szCs w:val="22"/>
-        </w:rPr>
-        <w:tab/>
-      </w:r>
-      <w:r>
-        <w:rPr>
-          <w:noProof/>
-        </w:rPr>
-        <w:t>Definição da Equipe do Projeto</w:t>
-      </w:r>
-      <w:r>
-        <w:rPr>
-          <w:noProof/>
-        </w:rPr>
-        <w:tab/>
-      </w:r>
-      <w:r>
-        <w:rPr>
-          <w:noProof/>
-        </w:rPr>
-        <w:fldChar w:fldCharType="begin"/>
-      </w:r>
-      <w:r>
-        <w:rPr>
-          <w:noProof/>
-        </w:rPr>
-        <w:instrText xml:space="preserve"> PAGEREF _Toc72173897 \h </w:instrText>
-      </w:r>
-      <w:r>
-        <w:rPr>
-          <w:noProof/>
-        </w:rPr>
-      </w:r>
-      <w:r>
-        <w:rPr>
-          <w:noProof/>
-        </w:rPr>
-        <w:fldChar w:fldCharType="separate"/>
-      </w:r>
-      <w:r>
-        <w:rPr>
-          <w:noProof/>
-        </w:rPr>
-        <w:t>6</w:t>
-      </w:r>
-      <w:r>
-        <w:rPr>
-          <w:noProof/>
-        </w:rPr>
-        <w:fldChar w:fldCharType="end"/>
-      </w:r>
-    </w:p>
-    <w:p>
-      <w:pPr>
-        <w:pStyle w:val="Sumrio2"/>
-        <w:tabs>
-          <w:tab w:val="left" w:pos="720"/>
-          <w:tab w:val="right" w:leader="dot" w:pos="9060"/>
-        </w:tabs>
-        <w:rPr>
-          <w:rFonts w:asciiTheme="minorHAnsi" w:eastAsiaTheme="minorEastAsia" w:hAnsiTheme="minorHAnsi" w:cstheme="minorBidi"/>
-          <w:smallCaps w:val="0"/>
-          <w:noProof/>
-          <w:sz w:val="22"/>
-          <w:szCs w:val="22"/>
-        </w:rPr>
-      </w:pPr>
-      <w:r>
-        <w:rPr>
-          <w:noProof/>
-        </w:rPr>
-        <w:t>8.2</w:t>
-      </w:r>
-      <w:r>
-        <w:rPr>
-          <w:rFonts w:asciiTheme="minorHAnsi" w:eastAsiaTheme="minorEastAsia" w:hAnsiTheme="minorHAnsi" w:cstheme="minorBidi"/>
-          <w:smallCaps w:val="0"/>
-          <w:noProof/>
-          <w:sz w:val="22"/>
-          <w:szCs w:val="22"/>
-        </w:rPr>
-        <w:tab/>
-      </w:r>
-      <w:r>
-        <w:rPr>
-          <w:noProof/>
-        </w:rPr>
-        <w:t>Outros Recursos</w:t>
-      </w:r>
-      <w:r>
-        <w:rPr>
-          <w:noProof/>
-        </w:rPr>
-        <w:tab/>
-      </w:r>
-      <w:r>
-        <w:rPr>
-          <w:noProof/>
-        </w:rPr>
-        <w:fldChar w:fldCharType="begin"/>
-      </w:r>
-      <w:r>
-        <w:rPr>
-          <w:noProof/>
-        </w:rPr>
-        <w:instrText xml:space="preserve"> PAGEREF _Toc72173898 \h </w:instrText>
-      </w:r>
-      <w:r>
-        <w:rPr>
-          <w:noProof/>
-        </w:rPr>
-      </w:r>
-      <w:r>
-        <w:rPr>
-          <w:noProof/>
-        </w:rPr>
-        <w:fldChar w:fldCharType="separate"/>
-      </w:r>
-      <w:r>
-        <w:rPr>
-          <w:noProof/>
-        </w:rPr>
-        <w:t>7</w:t>
       </w:r>
       <w:r>
         <w:rPr>
@@ -2101,8 +2030,6 @@
       <w:r>
         <w:rPr>
           <w:noProof/>
-          <w:snapToGrid w:val="0"/>
-          <w:lang w:eastAsia="en-US"/>
         </w:rPr>
         <w:t>9</w:t>
       </w:r>
@@ -2120,12 +2047,8 @@
       <w:r>
         <w:rPr>
           <w:noProof/>
-          <w:snapToGrid w:val="0"/>
-          <w:color w:val="0000FF"/>
-          <w:u w:val="single"/>
-          <w:lang w:eastAsia="en-US"/>
-        </w:rPr>
-        <w:t>Stakeholders</w:t>
+        </w:rPr>
+        <w:t>Ideias Futuras</w:t>
       </w:r>
       <w:r>
         <w:rPr>
@@ -2143,7 +2066,7 @@
         <w:rPr>
           <w:noProof/>
         </w:rPr>
-        <w:instrText xml:space="preserve"> PAGEREF _Toc72173899 \h </w:instrText>
+        <w:instrText xml:space="preserve"> PAGEREF _Toc72180276 \h </w:instrText>
       </w:r>
       <w:r>
         <w:rPr>
@@ -2188,9 +2111,6 @@
       <w:r>
         <w:rPr>
           <w:noProof/>
-          <w:snapToGrid w:val="0"/>
-          <w:color w:val="0000FF"/>
-          <w:lang w:eastAsia="en-US"/>
         </w:rPr>
         <w:t>10</w:t>
       </w:r>
@@ -2208,12 +2128,8 @@
       <w:r>
         <w:rPr>
           <w:noProof/>
-          <w:snapToGrid w:val="0"/>
-          <w:color w:val="0000FF"/>
-          <w:u w:val="single"/>
-          <w:lang w:eastAsia="en-US"/>
-        </w:rPr>
-        <w:t>Métricas</w:t>
+        </w:rPr>
+        <w:t>Glossário</w:t>
       </w:r>
       <w:r>
         <w:rPr>
@@ -2231,7 +2147,7 @@
         <w:rPr>
           <w:noProof/>
         </w:rPr>
-        <w:instrText xml:space="preserve"> PAGEREF _Toc72173900 \h </w:instrText>
+        <w:instrText xml:space="preserve"> PAGEREF _Toc72180277 \h </w:instrText>
       </w:r>
       <w:r>
         <w:rPr>
@@ -2248,812 +2164,7 @@
         <w:rPr>
           <w:noProof/>
         </w:rPr>
-        <w:t>9</w:t>
-      </w:r>
-      <w:r>
-        <w:rPr>
-          <w:noProof/>
-        </w:rPr>
-        <w:fldChar w:fldCharType="end"/>
-      </w:r>
-    </w:p>
-    <w:p>
-      <w:pPr>
-        <w:pStyle w:val="Sumrio1"/>
-        <w:tabs>
-          <w:tab w:val="left" w:pos="480"/>
-          <w:tab w:val="right" w:leader="dot" w:pos="9060"/>
-        </w:tabs>
-        <w:rPr>
-          <w:rFonts w:asciiTheme="minorHAnsi" w:eastAsiaTheme="minorEastAsia" w:hAnsiTheme="minorHAnsi" w:cstheme="minorBidi"/>
-          <w:b w:val="0"/>
-          <w:caps w:val="0"/>
-          <w:noProof/>
-          <w:sz w:val="22"/>
-          <w:szCs w:val="22"/>
-        </w:rPr>
-      </w:pPr>
-      <w:r>
-        <w:rPr>
-          <w:noProof/>
-        </w:rPr>
-        <w:t>11</w:t>
-      </w:r>
-      <w:r>
-        <w:rPr>
-          <w:rFonts w:asciiTheme="minorHAnsi" w:eastAsiaTheme="minorEastAsia" w:hAnsiTheme="minorHAnsi" w:cstheme="minorBidi"/>
-          <w:b w:val="0"/>
-          <w:caps w:val="0"/>
-          <w:noProof/>
-          <w:sz w:val="22"/>
-          <w:szCs w:val="22"/>
-        </w:rPr>
-        <w:tab/>
-      </w:r>
-      <w:r>
-        <w:rPr>
-          <w:noProof/>
-        </w:rPr>
-        <w:t>Homologação do produto</w:t>
-      </w:r>
-      <w:r>
-        <w:rPr>
-          <w:noProof/>
-        </w:rPr>
-        <w:tab/>
-      </w:r>
-      <w:r>
-        <w:rPr>
-          <w:noProof/>
-        </w:rPr>
-        <w:fldChar w:fldCharType="begin"/>
-      </w:r>
-      <w:r>
-        <w:rPr>
-          <w:noProof/>
-        </w:rPr>
-        <w:instrText xml:space="preserve"> PAGEREF _Toc72173901 \h </w:instrText>
-      </w:r>
-      <w:r>
-        <w:rPr>
-          <w:noProof/>
-        </w:rPr>
-      </w:r>
-      <w:r>
-        <w:rPr>
-          <w:noProof/>
-        </w:rPr>
-        <w:fldChar w:fldCharType="separate"/>
-      </w:r>
-      <w:r>
-        <w:rPr>
-          <w:noProof/>
-        </w:rPr>
-        <w:t>9</w:t>
-      </w:r>
-      <w:r>
-        <w:rPr>
-          <w:noProof/>
-        </w:rPr>
-        <w:fldChar w:fldCharType="end"/>
-      </w:r>
-    </w:p>
-    <w:p>
-      <w:pPr>
-        <w:pStyle w:val="Sumrio2"/>
-        <w:tabs>
-          <w:tab w:val="left" w:pos="960"/>
-          <w:tab w:val="right" w:leader="dot" w:pos="9060"/>
-        </w:tabs>
-        <w:rPr>
-          <w:rFonts w:asciiTheme="minorHAnsi" w:eastAsiaTheme="minorEastAsia" w:hAnsiTheme="minorHAnsi" w:cstheme="minorBidi"/>
-          <w:smallCaps w:val="0"/>
-          <w:noProof/>
-          <w:sz w:val="22"/>
-          <w:szCs w:val="22"/>
-        </w:rPr>
-      </w:pPr>
-      <w:r>
-        <w:rPr>
-          <w:noProof/>
-        </w:rPr>
-        <w:t>11.1</w:t>
-      </w:r>
-      <w:r>
-        <w:rPr>
-          <w:rFonts w:asciiTheme="minorHAnsi" w:eastAsiaTheme="minorEastAsia" w:hAnsiTheme="minorHAnsi" w:cstheme="minorBidi"/>
-          <w:smallCaps w:val="0"/>
-          <w:noProof/>
-          <w:sz w:val="22"/>
-          <w:szCs w:val="22"/>
-        </w:rPr>
-        <w:tab/>
-      </w:r>
-      <w:r>
-        <w:rPr>
-          <w:noProof/>
-        </w:rPr>
-        <w:t>O processo de Homologação</w:t>
-      </w:r>
-      <w:r>
-        <w:rPr>
-          <w:noProof/>
-        </w:rPr>
-        <w:tab/>
-      </w:r>
-      <w:r>
-        <w:rPr>
-          <w:noProof/>
-        </w:rPr>
-        <w:fldChar w:fldCharType="begin"/>
-      </w:r>
-      <w:r>
-        <w:rPr>
-          <w:noProof/>
-        </w:rPr>
-        <w:instrText xml:space="preserve"> PAGEREF _Toc72173902 \h </w:instrText>
-      </w:r>
-      <w:r>
-        <w:rPr>
-          <w:noProof/>
-        </w:rPr>
-      </w:r>
-      <w:r>
-        <w:rPr>
-          <w:noProof/>
-        </w:rPr>
-        <w:fldChar w:fldCharType="separate"/>
-      </w:r>
-      <w:r>
-        <w:rPr>
-          <w:noProof/>
-        </w:rPr>
-        <w:t>10</w:t>
-      </w:r>
-      <w:r>
-        <w:rPr>
-          <w:noProof/>
-        </w:rPr>
-        <w:fldChar w:fldCharType="end"/>
-      </w:r>
-    </w:p>
-    <w:p>
-      <w:pPr>
-        <w:pStyle w:val="Sumrio2"/>
-        <w:tabs>
-          <w:tab w:val="left" w:pos="960"/>
-          <w:tab w:val="right" w:leader="dot" w:pos="9060"/>
-        </w:tabs>
-        <w:rPr>
-          <w:rFonts w:asciiTheme="minorHAnsi" w:eastAsiaTheme="minorEastAsia" w:hAnsiTheme="minorHAnsi" w:cstheme="minorBidi"/>
-          <w:smallCaps w:val="0"/>
-          <w:noProof/>
-          <w:sz w:val="22"/>
-          <w:szCs w:val="22"/>
-        </w:rPr>
-      </w:pPr>
-      <w:r>
-        <w:rPr>
-          <w:noProof/>
-        </w:rPr>
-        <w:t>11.2</w:t>
-      </w:r>
-      <w:r>
-        <w:rPr>
-          <w:rFonts w:asciiTheme="minorHAnsi" w:eastAsiaTheme="minorEastAsia" w:hAnsiTheme="minorHAnsi" w:cstheme="minorBidi"/>
-          <w:smallCaps w:val="0"/>
-          <w:noProof/>
-          <w:sz w:val="22"/>
-          <w:szCs w:val="22"/>
-        </w:rPr>
-        <w:tab/>
-      </w:r>
-      <w:r>
-        <w:rPr>
-          <w:noProof/>
-        </w:rPr>
-        <w:t>Equipe de Homologação</w:t>
-      </w:r>
-      <w:r>
-        <w:rPr>
-          <w:noProof/>
-        </w:rPr>
-        <w:tab/>
-      </w:r>
-      <w:r>
-        <w:rPr>
-          <w:noProof/>
-        </w:rPr>
-        <w:fldChar w:fldCharType="begin"/>
-      </w:r>
-      <w:r>
-        <w:rPr>
-          <w:noProof/>
-        </w:rPr>
-        <w:instrText xml:space="preserve"> PAGEREF _Toc72173903 \h </w:instrText>
-      </w:r>
-      <w:r>
-        <w:rPr>
-          <w:noProof/>
-        </w:rPr>
-      </w:r>
-      <w:r>
-        <w:rPr>
-          <w:noProof/>
-        </w:rPr>
-        <w:fldChar w:fldCharType="separate"/>
-      </w:r>
-      <w:r>
-        <w:rPr>
-          <w:noProof/>
-        </w:rPr>
-        <w:t>10</w:t>
-      </w:r>
-      <w:r>
-        <w:rPr>
-          <w:noProof/>
-        </w:rPr>
-        <w:fldChar w:fldCharType="end"/>
-      </w:r>
-    </w:p>
-    <w:p>
-      <w:pPr>
-        <w:pStyle w:val="Sumrio2"/>
-        <w:tabs>
-          <w:tab w:val="left" w:pos="960"/>
-          <w:tab w:val="right" w:leader="dot" w:pos="9060"/>
-        </w:tabs>
-        <w:rPr>
-          <w:rFonts w:asciiTheme="minorHAnsi" w:eastAsiaTheme="minorEastAsia" w:hAnsiTheme="minorHAnsi" w:cstheme="minorBidi"/>
-          <w:smallCaps w:val="0"/>
-          <w:noProof/>
-          <w:sz w:val="22"/>
-          <w:szCs w:val="22"/>
-        </w:rPr>
-      </w:pPr>
-      <w:r>
-        <w:rPr>
-          <w:noProof/>
-        </w:rPr>
-        <w:t>11.3</w:t>
-      </w:r>
-      <w:r>
-        <w:rPr>
-          <w:rFonts w:asciiTheme="minorHAnsi" w:eastAsiaTheme="minorEastAsia" w:hAnsiTheme="minorHAnsi" w:cstheme="minorBidi"/>
-          <w:smallCaps w:val="0"/>
-          <w:noProof/>
-          <w:sz w:val="22"/>
-          <w:szCs w:val="22"/>
-        </w:rPr>
-        <w:tab/>
-      </w:r>
-      <w:r>
-        <w:rPr>
-          <w:noProof/>
-        </w:rPr>
-        <w:t>Produtos a serem homologados</w:t>
-      </w:r>
-      <w:r>
-        <w:rPr>
-          <w:noProof/>
-        </w:rPr>
-        <w:tab/>
-      </w:r>
-      <w:r>
-        <w:rPr>
-          <w:noProof/>
-        </w:rPr>
-        <w:fldChar w:fldCharType="begin"/>
-      </w:r>
-      <w:r>
-        <w:rPr>
-          <w:noProof/>
-        </w:rPr>
-        <w:instrText xml:space="preserve"> PAGEREF _Toc72173904 \h </w:instrText>
-      </w:r>
-      <w:r>
-        <w:rPr>
-          <w:noProof/>
-        </w:rPr>
-      </w:r>
-      <w:r>
-        <w:rPr>
-          <w:noProof/>
-        </w:rPr>
-        <w:fldChar w:fldCharType="separate"/>
-      </w:r>
-      <w:r>
-        <w:rPr>
-          <w:noProof/>
-        </w:rPr>
-        <w:t>10</w:t>
-      </w:r>
-      <w:r>
-        <w:rPr>
-          <w:noProof/>
-        </w:rPr>
-        <w:fldChar w:fldCharType="end"/>
-      </w:r>
-    </w:p>
-    <w:p>
-      <w:pPr>
-        <w:pStyle w:val="Sumrio2"/>
-        <w:tabs>
-          <w:tab w:val="left" w:pos="960"/>
-          <w:tab w:val="right" w:leader="dot" w:pos="9060"/>
-        </w:tabs>
-        <w:rPr>
-          <w:rFonts w:asciiTheme="minorHAnsi" w:eastAsiaTheme="minorEastAsia" w:hAnsiTheme="minorHAnsi" w:cstheme="minorBidi"/>
-          <w:smallCaps w:val="0"/>
-          <w:noProof/>
-          <w:sz w:val="22"/>
-          <w:szCs w:val="22"/>
-        </w:rPr>
-      </w:pPr>
-      <w:r>
-        <w:rPr>
-          <w:noProof/>
-        </w:rPr>
-        <w:t>11.4</w:t>
-      </w:r>
-      <w:r>
-        <w:rPr>
-          <w:rFonts w:asciiTheme="minorHAnsi" w:eastAsiaTheme="minorEastAsia" w:hAnsiTheme="minorHAnsi" w:cstheme="minorBidi"/>
-          <w:smallCaps w:val="0"/>
-          <w:noProof/>
-          <w:sz w:val="22"/>
-          <w:szCs w:val="22"/>
-        </w:rPr>
-        <w:tab/>
-      </w:r>
-      <w:r>
-        <w:rPr>
-          <w:noProof/>
-        </w:rPr>
-        <w:t>Documentação Comprobatória</w:t>
-      </w:r>
-      <w:r>
-        <w:rPr>
-          <w:noProof/>
-        </w:rPr>
-        <w:tab/>
-      </w:r>
-      <w:r>
-        <w:rPr>
-          <w:noProof/>
-        </w:rPr>
-        <w:fldChar w:fldCharType="begin"/>
-      </w:r>
-      <w:r>
-        <w:rPr>
-          <w:noProof/>
-        </w:rPr>
-        <w:instrText xml:space="preserve"> PAGEREF _Toc72173905 \h </w:instrText>
-      </w:r>
-      <w:r>
-        <w:rPr>
-          <w:noProof/>
-        </w:rPr>
-      </w:r>
-      <w:r>
-        <w:rPr>
-          <w:noProof/>
-        </w:rPr>
-        <w:fldChar w:fldCharType="separate"/>
-      </w:r>
-      <w:r>
-        <w:rPr>
-          <w:noProof/>
-        </w:rPr>
-        <w:t>10</w:t>
-      </w:r>
-      <w:r>
-        <w:rPr>
-          <w:noProof/>
-        </w:rPr>
-        <w:fldChar w:fldCharType="end"/>
-      </w:r>
-    </w:p>
-    <w:p>
-      <w:pPr>
-        <w:pStyle w:val="Sumrio1"/>
-        <w:tabs>
-          <w:tab w:val="left" w:pos="480"/>
-          <w:tab w:val="right" w:leader="dot" w:pos="9060"/>
-        </w:tabs>
-        <w:rPr>
-          <w:rFonts w:asciiTheme="minorHAnsi" w:eastAsiaTheme="minorEastAsia" w:hAnsiTheme="minorHAnsi" w:cstheme="minorBidi"/>
-          <w:b w:val="0"/>
-          <w:caps w:val="0"/>
-          <w:noProof/>
-          <w:sz w:val="22"/>
-          <w:szCs w:val="22"/>
-        </w:rPr>
-      </w:pPr>
-      <w:r>
-        <w:rPr>
-          <w:noProof/>
-        </w:rPr>
-        <w:t>12</w:t>
-      </w:r>
-      <w:r>
-        <w:rPr>
-          <w:rFonts w:asciiTheme="minorHAnsi" w:eastAsiaTheme="minorEastAsia" w:hAnsiTheme="minorHAnsi" w:cstheme="minorBidi"/>
-          <w:b w:val="0"/>
-          <w:caps w:val="0"/>
-          <w:noProof/>
-          <w:sz w:val="22"/>
-          <w:szCs w:val="22"/>
-        </w:rPr>
-        <w:tab/>
-      </w:r>
-      <w:r>
-        <w:rPr>
-          <w:noProof/>
-        </w:rPr>
-        <w:t>Plano de Comunicação</w:t>
-      </w:r>
-      <w:r>
-        <w:rPr>
-          <w:noProof/>
-        </w:rPr>
-        <w:tab/>
-      </w:r>
-      <w:r>
-        <w:rPr>
-          <w:noProof/>
-        </w:rPr>
-        <w:fldChar w:fldCharType="begin"/>
-      </w:r>
-      <w:r>
-        <w:rPr>
-          <w:noProof/>
-        </w:rPr>
-        <w:instrText xml:space="preserve"> PAGEREF _Toc72173906 \h </w:instrText>
-      </w:r>
-      <w:r>
-        <w:rPr>
-          <w:noProof/>
-        </w:rPr>
-      </w:r>
-      <w:r>
-        <w:rPr>
-          <w:noProof/>
-        </w:rPr>
-        <w:fldChar w:fldCharType="separate"/>
-      </w:r>
-      <w:r>
-        <w:rPr>
-          <w:noProof/>
-        </w:rPr>
-        <w:t>10</w:t>
-      </w:r>
-      <w:r>
-        <w:rPr>
-          <w:noProof/>
-        </w:rPr>
-        <w:fldChar w:fldCharType="end"/>
-      </w:r>
-    </w:p>
-    <w:p>
-      <w:pPr>
-        <w:pStyle w:val="Sumrio1"/>
-        <w:tabs>
-          <w:tab w:val="left" w:pos="480"/>
-          <w:tab w:val="right" w:leader="dot" w:pos="9060"/>
-        </w:tabs>
-        <w:rPr>
-          <w:rFonts w:asciiTheme="minorHAnsi" w:eastAsiaTheme="minorEastAsia" w:hAnsiTheme="minorHAnsi" w:cstheme="minorBidi"/>
-          <w:b w:val="0"/>
-          <w:caps w:val="0"/>
-          <w:noProof/>
-          <w:sz w:val="22"/>
-          <w:szCs w:val="22"/>
-        </w:rPr>
-      </w:pPr>
-      <w:r>
-        <w:rPr>
-          <w:noProof/>
-          <w:color w:val="0000FF"/>
-        </w:rPr>
-        <w:t>13</w:t>
-      </w:r>
-      <w:r>
-        <w:rPr>
-          <w:rFonts w:asciiTheme="minorHAnsi" w:eastAsiaTheme="minorEastAsia" w:hAnsiTheme="minorHAnsi" w:cstheme="minorBidi"/>
-          <w:b w:val="0"/>
-          <w:caps w:val="0"/>
-          <w:noProof/>
-          <w:sz w:val="22"/>
-          <w:szCs w:val="22"/>
-        </w:rPr>
-        <w:tab/>
-      </w:r>
-      <w:r>
-        <w:rPr>
-          <w:noProof/>
-          <w:color w:val="0000FF"/>
-          <w:u w:val="single"/>
-        </w:rPr>
-        <w:t>Riscos</w:t>
-      </w:r>
-      <w:r>
-        <w:rPr>
-          <w:noProof/>
-        </w:rPr>
-        <w:tab/>
-      </w:r>
-      <w:r>
-        <w:rPr>
-          <w:noProof/>
-        </w:rPr>
-        <w:fldChar w:fldCharType="begin"/>
-      </w:r>
-      <w:r>
-        <w:rPr>
-          <w:noProof/>
-        </w:rPr>
-        <w:instrText xml:space="preserve"> PAGEREF _Toc72173907 \h </w:instrText>
-      </w:r>
-      <w:r>
-        <w:rPr>
-          <w:noProof/>
-        </w:rPr>
-      </w:r>
-      <w:r>
-        <w:rPr>
-          <w:noProof/>
-        </w:rPr>
-        <w:fldChar w:fldCharType="separate"/>
-      </w:r>
-      <w:r>
-        <w:rPr>
-          <w:noProof/>
-        </w:rPr>
-        <w:t>11</w:t>
-      </w:r>
-      <w:r>
-        <w:rPr>
-          <w:noProof/>
-        </w:rPr>
-        <w:fldChar w:fldCharType="end"/>
-      </w:r>
-    </w:p>
-    <w:p>
-      <w:pPr>
-        <w:pStyle w:val="Sumrio1"/>
-        <w:tabs>
-          <w:tab w:val="left" w:pos="480"/>
-          <w:tab w:val="right" w:leader="dot" w:pos="9060"/>
-        </w:tabs>
-        <w:rPr>
-          <w:rFonts w:asciiTheme="minorHAnsi" w:eastAsiaTheme="minorEastAsia" w:hAnsiTheme="minorHAnsi" w:cstheme="minorBidi"/>
-          <w:b w:val="0"/>
-          <w:caps w:val="0"/>
-          <w:noProof/>
-          <w:sz w:val="22"/>
-          <w:szCs w:val="22"/>
-        </w:rPr>
-      </w:pPr>
-      <w:r>
-        <w:rPr>
-          <w:noProof/>
-        </w:rPr>
-        <w:t>14</w:t>
-      </w:r>
-      <w:r>
-        <w:rPr>
-          <w:rFonts w:asciiTheme="minorHAnsi" w:eastAsiaTheme="minorEastAsia" w:hAnsiTheme="minorHAnsi" w:cstheme="minorBidi"/>
-          <w:b w:val="0"/>
-          <w:caps w:val="0"/>
-          <w:noProof/>
-          <w:sz w:val="22"/>
-          <w:szCs w:val="22"/>
-        </w:rPr>
-        <w:tab/>
-      </w:r>
-      <w:r>
-        <w:rPr>
-          <w:noProof/>
-        </w:rPr>
-        <w:t>Controle de Mudanças</w:t>
-      </w:r>
-      <w:r>
-        <w:rPr>
-          <w:noProof/>
-        </w:rPr>
-        <w:tab/>
-      </w:r>
-      <w:r>
-        <w:rPr>
-          <w:noProof/>
-        </w:rPr>
-        <w:fldChar w:fldCharType="begin"/>
-      </w:r>
-      <w:r>
-        <w:rPr>
-          <w:noProof/>
-        </w:rPr>
-        <w:instrText xml:space="preserve"> PAGEREF _Toc72173908 \h </w:instrText>
-      </w:r>
-      <w:r>
-        <w:rPr>
-          <w:noProof/>
-        </w:rPr>
-      </w:r>
-      <w:r>
-        <w:rPr>
-          <w:noProof/>
-        </w:rPr>
-        <w:fldChar w:fldCharType="separate"/>
-      </w:r>
-      <w:r>
-        <w:rPr>
-          <w:noProof/>
-        </w:rPr>
-        <w:t>11</w:t>
-      </w:r>
-      <w:r>
-        <w:rPr>
-          <w:noProof/>
-        </w:rPr>
-        <w:fldChar w:fldCharType="end"/>
-      </w:r>
-    </w:p>
-    <w:p>
-      <w:pPr>
-        <w:pStyle w:val="Sumrio1"/>
-        <w:tabs>
-          <w:tab w:val="left" w:pos="480"/>
-          <w:tab w:val="right" w:leader="dot" w:pos="9060"/>
-        </w:tabs>
-        <w:rPr>
-          <w:rFonts w:asciiTheme="minorHAnsi" w:eastAsiaTheme="minorEastAsia" w:hAnsiTheme="minorHAnsi" w:cstheme="minorBidi"/>
-          <w:b w:val="0"/>
-          <w:caps w:val="0"/>
-          <w:noProof/>
-          <w:sz w:val="22"/>
-          <w:szCs w:val="22"/>
-        </w:rPr>
-      </w:pPr>
-      <w:r>
-        <w:rPr>
-          <w:noProof/>
-        </w:rPr>
-        <w:t>15</w:t>
-      </w:r>
-      <w:r>
-        <w:rPr>
-          <w:rFonts w:asciiTheme="minorHAnsi" w:eastAsiaTheme="minorEastAsia" w:hAnsiTheme="minorHAnsi" w:cstheme="minorBidi"/>
-          <w:b w:val="0"/>
-          <w:caps w:val="0"/>
-          <w:noProof/>
-          <w:sz w:val="22"/>
-          <w:szCs w:val="22"/>
-        </w:rPr>
-        <w:tab/>
-      </w:r>
-      <w:r>
-        <w:rPr>
-          <w:noProof/>
-        </w:rPr>
-        <w:t>Glossário</w:t>
-      </w:r>
-      <w:r>
-        <w:rPr>
-          <w:noProof/>
-        </w:rPr>
-        <w:tab/>
-      </w:r>
-      <w:r>
-        <w:rPr>
-          <w:noProof/>
-        </w:rPr>
-        <w:fldChar w:fldCharType="begin"/>
-      </w:r>
-      <w:r>
-        <w:rPr>
-          <w:noProof/>
-        </w:rPr>
-        <w:instrText xml:space="preserve"> PAGEREF _Toc72173909 \h </w:instrText>
-      </w:r>
-      <w:r>
-        <w:rPr>
-          <w:noProof/>
-        </w:rPr>
-      </w:r>
-      <w:r>
-        <w:rPr>
-          <w:noProof/>
-        </w:rPr>
-        <w:fldChar w:fldCharType="separate"/>
-      </w:r>
-      <w:r>
-        <w:rPr>
-          <w:noProof/>
-        </w:rPr>
-        <w:t>11</w:t>
-      </w:r>
-      <w:r>
-        <w:rPr>
-          <w:noProof/>
-        </w:rPr>
-        <w:fldChar w:fldCharType="end"/>
-      </w:r>
-    </w:p>
-    <w:p>
-      <w:pPr>
-        <w:pStyle w:val="Sumrio1"/>
-        <w:tabs>
-          <w:tab w:val="left" w:pos="480"/>
-          <w:tab w:val="right" w:leader="dot" w:pos="9060"/>
-        </w:tabs>
-        <w:rPr>
-          <w:rFonts w:asciiTheme="minorHAnsi" w:eastAsiaTheme="minorEastAsia" w:hAnsiTheme="minorHAnsi" w:cstheme="minorBidi"/>
-          <w:b w:val="0"/>
-          <w:caps w:val="0"/>
-          <w:noProof/>
-          <w:sz w:val="22"/>
-          <w:szCs w:val="22"/>
-        </w:rPr>
-      </w:pPr>
-      <w:r>
-        <w:rPr>
-          <w:noProof/>
-        </w:rPr>
-        <w:t>16</w:t>
-      </w:r>
-      <w:r>
-        <w:rPr>
-          <w:rFonts w:asciiTheme="minorHAnsi" w:eastAsiaTheme="minorEastAsia" w:hAnsiTheme="minorHAnsi" w:cstheme="minorBidi"/>
-          <w:b w:val="0"/>
-          <w:caps w:val="0"/>
-          <w:noProof/>
-          <w:sz w:val="22"/>
-          <w:szCs w:val="22"/>
-        </w:rPr>
-        <w:tab/>
-      </w:r>
-      <w:r>
-        <w:rPr>
-          <w:noProof/>
-        </w:rPr>
-        <w:t>Referências</w:t>
-      </w:r>
-      <w:r>
-        <w:rPr>
-          <w:noProof/>
-        </w:rPr>
-        <w:tab/>
-      </w:r>
-      <w:r>
-        <w:rPr>
-          <w:noProof/>
-        </w:rPr>
-        <w:fldChar w:fldCharType="begin"/>
-      </w:r>
-      <w:r>
-        <w:rPr>
-          <w:noProof/>
-        </w:rPr>
-        <w:instrText xml:space="preserve"> PAGEREF _Toc72173910 \h </w:instrText>
-      </w:r>
-      <w:r>
-        <w:rPr>
-          <w:noProof/>
-        </w:rPr>
-      </w:r>
-      <w:r>
-        <w:rPr>
-          <w:noProof/>
-        </w:rPr>
-        <w:fldChar w:fldCharType="separate"/>
-      </w:r>
-      <w:r>
-        <w:rPr>
-          <w:noProof/>
-        </w:rPr>
-        <w:t>12</w:t>
+        <w:t>7</w:t>
       </w:r>
       <w:r>
         <w:rPr>
@@ -3086,16 +2197,58 @@
       <w:pPr>
         <w:pStyle w:val="Ttulo1"/>
       </w:pPr>
-      <w:bookmarkStart w:id="1" w:name="_Toc72173884"/>
+      <w:bookmarkStart w:id="1" w:name="_Toc72180262"/>
       <w:r>
         <w:lastRenderedPageBreak/>
         <w:t>Introdução</w:t>
       </w:r>
       <w:bookmarkEnd w:id="1"/>
     </w:p>
-    <w:p>
-      <w:r>
-        <w:t>Este documento fornece uma visão abrangente do projeto sem se aprofundar nos detalhes das iterações, que serão melhor definidas ao longo do processo de desenvolvimento.</w:t>
+    <w:p/>
+    <w:p>
+      <w:r>
+        <w:t>Este documento fornece uma visão abrangente do projeto</w:t>
+      </w:r>
+      <w:r>
+        <w:t>,</w:t>
+      </w:r>
+      <w:r>
+        <w:t xml:space="preserve"> aprofunda</w:t>
+      </w:r>
+      <w:r>
+        <w:t>ndo</w:t>
+      </w:r>
+      <w:r>
+        <w:t xml:space="preserve"> nos detalhes </w:t>
+      </w:r>
+      <w:r>
+        <w:t>por meio dos diagramas UML</w:t>
+      </w:r>
+      <w:r>
+        <w:t xml:space="preserve">, </w:t>
+      </w:r>
+      <w:r>
+        <w:t>facilitando o entendimento do escopo e funcionalidad</w:t>
+      </w:r>
+      <w:r>
+        <w:t>e</w:t>
+      </w:r>
+      <w:r>
+        <w:t xml:space="preserve">s previstas. </w:t>
+      </w:r>
+    </w:p>
+    <w:p>
+      <w:r>
+        <w:t>Nele são apresentados: a metodologia de desenvolvimento, a descrição e os objetivos do projeto, os obj</w:t>
+      </w:r>
+      <w:r>
+        <w:t>e</w:t>
+      </w:r>
+      <w:r>
+        <w:t>tivos, o cronograma e os produtos do desenvolvimento</w:t>
+      </w:r>
+      <w:r>
+        <w:t>.</w:t>
       </w:r>
     </w:p>
     <w:p>
@@ -3105,15 +2258,6 @@
           <w:lang w:eastAsia="en-US"/>
         </w:rPr>
       </w:pPr>
-      <w:r>
-        <w:t>Nele são apresentados: a metodologia de desenvolvimento, a descrição e os objetivos do projeto, as métricas aplicadas, os obj</w:t>
-      </w:r>
-      <w:r>
-        <w:t>e</w:t>
-      </w:r>
-      <w:r>
-        <w:t xml:space="preserve">tivos das iterações, o cronograma e os produtos do desenvolvimento, a equipe de desenvolvimento e o processo de homologação </w:t>
-      </w:r>
     </w:p>
     <w:p>
       <w:pPr>
@@ -3123,7 +2267,7 @@
           <w:lang w:eastAsia="en-US"/>
         </w:rPr>
       </w:pPr>
-      <w:bookmarkStart w:id="2" w:name="_Toc72173885"/>
+      <w:bookmarkStart w:id="2" w:name="_Toc72180263"/>
       <w:r>
         <w:rPr>
           <w:snapToGrid w:val="0"/>
@@ -3137,7 +2281,7 @@
       <w:pPr>
         <w:pStyle w:val="Ttulo2"/>
       </w:pPr>
-      <w:bookmarkStart w:id="3" w:name="_Toc72173886"/>
+      <w:bookmarkStart w:id="3" w:name="_Toc72180264"/>
       <w:r>
         <w:t>Principais Objetivos do Projeto</w:t>
       </w:r>
@@ -3146,7 +2290,10 @@
     <w:p/>
     <w:p>
       <w:r>
-        <w:t>Os principais objetivos da solução proposta, é tornar visível ao coletivo, os prestadores de serviços, das mais diversas áreas, que moram em um mesmo bairro ou condomínio que você</w:t>
+        <w:t xml:space="preserve">Os principais objetivos da solução proposta, é tornar visível ao coletivo, os prestadores de serviços, das mais diversas áreas, que moram em um mesmo bairro ou condomínio que </w:t>
+      </w:r>
+      <w:r>
+        <w:t>o usuário do app</w:t>
       </w:r>
       <w:r>
         <w:t>.</w:t>
@@ -3160,7 +2307,10 @@
         <w:t>/ou Trabalhadores</w:t>
       </w:r>
       <w:r>
-        <w:t xml:space="preserve"> Autônomos.</w:t>
+        <w:t xml:space="preserve"> Autônomos</w:t>
+      </w:r>
+      <w:r>
+        <w:t>, a proposta é o desenvolvimento de app em Android e IOS, para tornar possível essa interação.</w:t>
       </w:r>
     </w:p>
     <w:p/>
@@ -3168,7 +2318,7 @@
       <w:pPr>
         <w:pStyle w:val="Ttulo2"/>
       </w:pPr>
-      <w:bookmarkStart w:id="4" w:name="_Toc72173887"/>
+      <w:bookmarkStart w:id="4" w:name="_Toc72180265"/>
       <w:r>
         <w:t>Objetivos do Gerenciamento do Projeto</w:t>
       </w:r>
@@ -3229,7 +2379,7 @@
       <w:pPr>
         <w:pStyle w:val="Ttulo1"/>
       </w:pPr>
-      <w:bookmarkStart w:id="5" w:name="_Toc72173888"/>
+      <w:bookmarkStart w:id="5" w:name="_Toc72180266"/>
       <w:r>
         <w:t>Premissas para o Projeto</w:t>
       </w:r>
@@ -3247,7 +2397,7 @@
       <w:pPr>
         <w:pStyle w:val="Ttulo2"/>
       </w:pPr>
-      <w:bookmarkStart w:id="9" w:name="_Toc72173890"/>
+      <w:bookmarkStart w:id="9" w:name="_Toc72180267"/>
       <w:r>
         <w:t>No Escopo</w:t>
       </w:r>
@@ -3320,7 +2470,19 @@
         </w:numPr>
       </w:pPr>
       <w:r>
-        <w:t>Cadastro de Bairros / Condomínios</w:t>
+        <w:t>Classifica</w:t>
+      </w:r>
+      <w:r>
+        <w:t>ção</w:t>
+      </w:r>
+      <w:r>
+        <w:t xml:space="preserve"> </w:t>
+      </w:r>
+      <w:r>
+        <w:t>d</w:t>
+      </w:r>
+      <w:r>
+        <w:t>o Serviço</w:t>
       </w:r>
     </w:p>
     <w:p>
@@ -3332,48 +2494,21 @@
         </w:numPr>
       </w:pPr>
       <w:r>
-        <w:t>Classifica</w:t>
-      </w:r>
-      <w:r>
-        <w:t>ção</w:t>
-      </w:r>
-      <w:r>
-        <w:t xml:space="preserve"> </w:t>
-      </w:r>
-      <w:r>
-        <w:t>d</w:t>
-      </w:r>
-      <w:r>
-        <w:t>o Serviço</w:t>
+        <w:t>Buscar Prestador / Serviço</w:t>
       </w:r>
     </w:p>
     <w:p>
       <w:pPr>
         <w:pStyle w:val="PargrafodaLista"/>
-        <w:numPr>
-          <w:ilvl w:val="0"/>
-          <w:numId w:val="31"/>
-        </w:numPr>
-      </w:pPr>
-      <w:r>
-        <w:t>Buscar Prestador / Serviço</w:t>
-      </w:r>
-    </w:p>
-    <w:p>
-      <w:pPr>
-        <w:pStyle w:val="PargrafodaLista"/>
-        <w:numPr>
-          <w:ilvl w:val="0"/>
-          <w:numId w:val="31"/>
-        </w:numPr>
       </w:pPr>
     </w:p>
     <w:p>
       <w:pPr>
         <w:pStyle w:val="Ttulo2"/>
       </w:pPr>
-      <w:bookmarkStart w:id="10" w:name="_Toc72173891"/>
-      <w:r>
+      <w:bookmarkStart w:id="10" w:name="_Toc72180268"/>
+      <w:r>
+        <w:lastRenderedPageBreak/>
         <w:t>Fora do Escopo</w:t>
       </w:r>
       <w:bookmarkEnd w:id="10"/>
@@ -3388,7 +2523,6 @@
         </w:numPr>
       </w:pPr>
       <w:r>
-        <w:lastRenderedPageBreak/>
         <w:t>Rotinas de Pagamento pelo App,</w:t>
       </w:r>
     </w:p>
@@ -3407,334 +2541,282 @@
     <w:p>
       <w:pPr>
         <w:pStyle w:val="PargrafodaLista"/>
+        <w:numPr>
+          <w:ilvl w:val="0"/>
+          <w:numId w:val="32"/>
+        </w:numPr>
+      </w:pPr>
+      <w:r>
+        <w:t>Análise serviços recorrentes</w:t>
+      </w:r>
+    </w:p>
+    <w:p>
+      <w:pPr>
+        <w:pStyle w:val="PargrafodaLista"/>
       </w:pPr>
     </w:p>
     <w:p>
       <w:pPr>
         <w:pStyle w:val="Ttulo1"/>
       </w:pPr>
-      <w:bookmarkStart w:id="11" w:name="_Toc72173892"/>
-      <w:r>
-        <w:t>Metodologia de desenvolvimento do sistema (MDS)</w:t>
+      <w:bookmarkStart w:id="11" w:name="_Toc72180269"/>
+      <w:r>
+        <w:t>Diagramas UML</w:t>
       </w:r>
       <w:bookmarkEnd w:id="11"/>
     </w:p>
-    <w:p>
-      <w:r>
-        <w:t>XXXXXXXX</w:t>
-      </w:r>
-    </w:p>
+    <w:p/>
     <w:p>
       <w:pPr>
         <w:pStyle w:val="Ttulo2"/>
       </w:pPr>
-      <w:bookmarkStart w:id="12" w:name="_Toc72173893"/>
-      <w:r>
-        <w:t>Principais Produtos do Desenvolvimento</w:t>
+      <w:bookmarkStart w:id="12" w:name="_Toc72180270"/>
+      <w:r>
+        <w:t>Diagrama de Caso de Uso</w:t>
       </w:r>
       <w:bookmarkEnd w:id="12"/>
     </w:p>
     <w:p>
       <w:pPr>
-        <w:spacing w:after="180"/>
-      </w:pPr>
-      <w:r>
-        <w:t xml:space="preserve">A tabela a seguir apresenta as disciplinas da MDS, assim como os principais </w:t>
-      </w:r>
-      <w:hyperlink w:anchor="_Glossário" w:history="1">
-        <w:r>
-          <w:rPr>
-            <w:rStyle w:val="Hyperlink"/>
-          </w:rPr>
-          <w:t>artefatos</w:t>
-        </w:r>
-      </w:hyperlink>
-      <w:r>
-        <w:t xml:space="preserve"> que serão gerados pela equipe de desenvolvimento. </w:t>
-      </w:r>
-    </w:p>
-    <w:p>
-      <w:pPr>
-        <w:pStyle w:val="instrucaodepreenchimento"/>
-      </w:pPr>
-      <w:r>
-        <w:t xml:space="preserve">Ajuste a lista de artefatos da tabela abaixo para conter apenas aqueles que serão gerados neste projeto (para facilitar o preenchimento, foram inseridos na tabela tanto os artefatos obrigatórios, quanto os artefatos opcionais da MDS). </w:t>
-      </w:r>
-    </w:p>
-    <w:tbl>
-      <w:tblPr>
-        <w:tblW w:w="8747" w:type="dxa"/>
+        <w:ind w:firstLine="432"/>
+      </w:pPr>
+    </w:p>
+    <w:p>
+      <w:r>
+        <w:t xml:space="preserve">O diagrama de caso de uso, exemplifica as tarefas </w:t>
+      </w:r>
+      <w:r>
+        <w:t xml:space="preserve">em alto nível </w:t>
+      </w:r>
+      <w:r>
+        <w:t>que estão previstas no desenvolvimento do App.</w:t>
+      </w:r>
+    </w:p>
+    <w:p>
+      <w:r>
+        <w:rPr>
+          <w:noProof/>
+        </w:rPr>
+        <w:drawing>
+          <wp:inline distT="0" distB="0" distL="0" distR="0" wp14:anchorId="2FAA41F1" wp14:editId="76806631">
+            <wp:extent cx="5753100" cy="3571875"/>
+            <wp:effectExtent l="0" t="0" r="0" b="9525"/>
+            <wp:docPr id="2" name="Imagem 2"/>
+            <wp:cNvGraphicFramePr>
+              <a:graphicFrameLocks xmlns:a="http://schemas.openxmlformats.org/drawingml/2006/main" noChangeAspect="1"/>
+            </wp:cNvGraphicFramePr>
+            <a:graphic xmlns:a="http://schemas.openxmlformats.org/drawingml/2006/main">
+              <a:graphicData uri="http://schemas.openxmlformats.org/drawingml/2006/picture">
+                <pic:pic xmlns:pic="http://schemas.openxmlformats.org/drawingml/2006/picture">
+                  <pic:nvPicPr>
+                    <pic:cNvPr id="0" name="Picture 2"/>
+                    <pic:cNvPicPr>
+                      <a:picLocks noChangeAspect="1" noChangeArrowheads="1"/>
+                    </pic:cNvPicPr>
+                  </pic:nvPicPr>
+                  <pic:blipFill>
+                    <a:blip r:embed="rId10" cstate="print">
+                      <a:extLst>
+                        <a:ext uri="{28A0092B-C50C-407E-A947-70E740481C1C}">
+                          <a14:useLocalDpi xmlns:a14="http://schemas.microsoft.com/office/drawing/2010/main" val="0"/>
+                        </a:ext>
+                      </a:extLst>
+                    </a:blip>
+                    <a:srcRect/>
+                    <a:stretch>
+                      <a:fillRect/>
+                    </a:stretch>
+                  </pic:blipFill>
+                  <pic:spPr bwMode="auto">
+                    <a:xfrm>
+                      <a:off x="0" y="0"/>
+                      <a:ext cx="5753100" cy="3571875"/>
+                    </a:xfrm>
+                    <a:prstGeom prst="rect">
+                      <a:avLst/>
+                    </a:prstGeom>
+                    <a:noFill/>
+                    <a:ln>
+                      <a:noFill/>
+                    </a:ln>
+                  </pic:spPr>
+                </pic:pic>
+              </a:graphicData>
+            </a:graphic>
+          </wp:inline>
+        </w:drawing>
+      </w:r>
+    </w:p>
+    <w:p>
+      <w:pPr>
+        <w:rPr>
+          <w:sz w:val="20"/>
+        </w:rPr>
+      </w:pPr>
+      <w:r>
+        <w:rPr>
+          <w:sz w:val="20"/>
+        </w:rPr>
+        <w:t>Imagem 1: Diagrama de Caso de Uso</w:t>
+      </w:r>
+    </w:p>
+    <w:p>
+      <w:pPr>
+        <w:rPr>
+          <w:sz w:val="20"/>
+        </w:rPr>
+      </w:pPr>
+    </w:p>
+    <w:p>
+      <w:pPr>
+        <w:rPr>
+          <w:sz w:val="20"/>
+        </w:rPr>
+      </w:pPr>
+    </w:p>
+    <w:p>
+      <w:pPr>
+        <w:rPr>
+          <w:sz w:val="20"/>
+        </w:rPr>
+      </w:pPr>
+    </w:p>
+    <w:p>
+      <w:pPr>
+        <w:rPr>
+          <w:sz w:val="20"/>
+        </w:rPr>
+      </w:pPr>
+    </w:p>
+    <w:p>
+      <w:pPr>
+        <w:rPr>
+          <w:sz w:val="20"/>
+        </w:rPr>
+      </w:pPr>
+    </w:p>
+    <w:p>
+      <w:pPr>
+        <w:rPr>
+          <w:sz w:val="20"/>
+        </w:rPr>
+      </w:pPr>
+    </w:p>
+    <w:p>
+      <w:pPr>
+        <w:rPr>
+          <w:sz w:val="20"/>
+        </w:rPr>
+      </w:pPr>
+    </w:p>
+    <w:p>
+      <w:pPr>
+        <w:rPr>
+          <w:sz w:val="20"/>
+        </w:rPr>
+      </w:pPr>
+    </w:p>
+    <w:p>
+      <w:pPr>
+        <w:rPr>
+          <w:sz w:val="20"/>
+        </w:rPr>
+      </w:pPr>
+    </w:p>
+    <w:p>
+      <w:pPr>
+        <w:pStyle w:val="Ttulo2"/>
+      </w:pPr>
+      <w:bookmarkStart w:id="13" w:name="_Toc72180271"/>
+      <w:r>
+        <w:lastRenderedPageBreak/>
+        <w:t>Diagrama de Classes</w:t>
+      </w:r>
+      <w:bookmarkEnd w:id="13"/>
+    </w:p>
+    <w:p>
+      <w:pPr>
+        <w:rPr>
+          <w:sz w:val="20"/>
+        </w:rPr>
+      </w:pPr>
+    </w:p>
+    <w:p>
+      <w:pPr>
         <w:jc w:val="center"/>
-        <w:tblBorders>
-          <w:top w:val="single" w:sz="4" w:space="0" w:color="auto"/>
-          <w:left w:val="single" w:sz="4" w:space="0" w:color="auto"/>
-          <w:bottom w:val="single" w:sz="4" w:space="0" w:color="auto"/>
-          <w:right w:val="single" w:sz="4" w:space="0" w:color="auto"/>
-          <w:insideH w:val="single" w:sz="4" w:space="0" w:color="auto"/>
-          <w:insideV w:val="single" w:sz="4" w:space="0" w:color="auto"/>
-        </w:tblBorders>
-        <w:tblLayout w:type="fixed"/>
-        <w:tblLook w:val="0000" w:firstRow="0" w:lastRow="0" w:firstColumn="0" w:lastColumn="0" w:noHBand="0" w:noVBand="0"/>
-      </w:tblPr>
-      <w:tblGrid>
-        <w:gridCol w:w="3100"/>
-        <w:gridCol w:w="5647"/>
-      </w:tblGrid>
-      <w:tr>
-        <w:trPr>
-          <w:cantSplit/>
-          <w:jc w:val="center"/>
-        </w:trPr>
-        <w:tc>
-          <w:tcPr>
-            <w:tcW w:w="3100" w:type="dxa"/>
-            <w:shd w:val="pct10" w:color="auto" w:fill="FFFFFF"/>
-          </w:tcPr>
-          <w:p>
-            <w:pPr>
-              <w:keepNext/>
-              <w:keepLines/>
-              <w:jc w:val="center"/>
-              <w:rPr>
-                <w:rFonts w:ascii="Arial" w:hAnsi="Arial"/>
-                <w:b/>
-                <w:sz w:val="22"/>
-              </w:rPr>
-            </w:pPr>
-            <w:r>
-              <w:rPr>
-                <w:rFonts w:ascii="Arial" w:hAnsi="Arial"/>
-                <w:b/>
-                <w:sz w:val="22"/>
-              </w:rPr>
-              <w:t>Disciplina</w:t>
-            </w:r>
-          </w:p>
-        </w:tc>
-        <w:tc>
-          <w:tcPr>
-            <w:tcW w:w="5647" w:type="dxa"/>
-            <w:shd w:val="pct10" w:color="auto" w:fill="FFFFFF"/>
-          </w:tcPr>
-          <w:p>
-            <w:pPr>
-              <w:keepNext/>
-              <w:keepLines/>
-              <w:jc w:val="center"/>
-              <w:rPr>
-                <w:rFonts w:ascii="Arial" w:hAnsi="Arial"/>
-                <w:b/>
-                <w:sz w:val="22"/>
-              </w:rPr>
-            </w:pPr>
-            <w:r>
-              <w:rPr>
-                <w:rFonts w:ascii="Arial" w:hAnsi="Arial"/>
-                <w:b/>
-                <w:sz w:val="22"/>
-              </w:rPr>
-              <w:t>Principais Produtos</w:t>
-            </w:r>
-          </w:p>
-        </w:tc>
-      </w:tr>
-      <w:tr>
-        <w:trPr>
-          <w:jc w:val="center"/>
-        </w:trPr>
-        <w:tc>
-          <w:tcPr>
-            <w:tcW w:w="3100" w:type="dxa"/>
-            <w:vAlign w:val="center"/>
-          </w:tcPr>
-          <w:p>
-            <w:pPr>
-              <w:pStyle w:val="Commarcadores"/>
-            </w:pPr>
-            <w:r>
-              <w:t>Gerência de Projetos</w:t>
-            </w:r>
-          </w:p>
-        </w:tc>
-        <w:tc>
-          <w:tcPr>
-            <w:tcW w:w="5647" w:type="dxa"/>
-            <w:vAlign w:val="center"/>
-          </w:tcPr>
-          <w:p>
-            <w:pPr>
-              <w:pStyle w:val="Commarcadores"/>
-            </w:pPr>
-            <w:r>
-              <w:t>Estudo de viabilidade</w:t>
-            </w:r>
-          </w:p>
-          <w:p>
-            <w:pPr>
-              <w:pStyle w:val="Commarcadores"/>
-            </w:pPr>
-            <w:r>
-              <w:t>Lista de riscos</w:t>
-            </w:r>
-          </w:p>
-          <w:p>
-            <w:pPr>
-              <w:pStyle w:val="Commarcadores"/>
-            </w:pPr>
-            <w:r>
-              <w:t>Plano do projeto</w:t>
-            </w:r>
-          </w:p>
-          <w:p>
-            <w:pPr>
-              <w:pStyle w:val="Commarcadores"/>
-            </w:pPr>
-            <w:r>
-              <w:t>Cronograma do projeto</w:t>
-            </w:r>
-          </w:p>
-          <w:p>
-            <w:pPr>
-              <w:pStyle w:val="Commarcadores"/>
-            </w:pPr>
-            <w:r>
-              <w:t>Planos de iteração</w:t>
-            </w:r>
-          </w:p>
-          <w:p>
-            <w:pPr>
-              <w:pStyle w:val="Commarcadores"/>
-            </w:pPr>
-            <w:r>
-              <w:t>Avaliações das iterações</w:t>
-            </w:r>
-          </w:p>
-          <w:p>
-            <w:pPr>
-              <w:pStyle w:val="Commarcadores"/>
-            </w:pPr>
-            <w:r>
-              <w:t>Planilha(s) de acompanhamento e status do projeto</w:t>
-            </w:r>
-          </w:p>
-          <w:p>
-            <w:pPr>
-              <w:pStyle w:val="Commarcadores"/>
-            </w:pPr>
-            <w:r>
-              <w:t>Atas de reunião</w:t>
-            </w:r>
-          </w:p>
-        </w:tc>
-      </w:tr>
-      <w:tr>
-        <w:trPr>
-          <w:jc w:val="center"/>
-        </w:trPr>
-        <w:tc>
-          <w:tcPr>
-            <w:tcW w:w="3100" w:type="dxa"/>
-            <w:vAlign w:val="center"/>
-          </w:tcPr>
-          <w:p>
-            <w:pPr>
-              <w:pStyle w:val="Commarcadores"/>
-            </w:pPr>
-            <w:r>
-              <w:t>Requisitos</w:t>
-            </w:r>
-          </w:p>
-        </w:tc>
-        <w:tc>
-          <w:tcPr>
-            <w:tcW w:w="5647" w:type="dxa"/>
-            <w:vAlign w:val="center"/>
-          </w:tcPr>
-          <w:p>
-            <w:pPr>
-              <w:pStyle w:val="Commarcadores"/>
-            </w:pPr>
-            <w:r>
-              <w:t>Documento(s) de requisitos (funcionais e não funcionais)</w:t>
-            </w:r>
-          </w:p>
-          <w:p>
-            <w:pPr>
-              <w:pStyle w:val="Commarcadores"/>
-            </w:pPr>
-            <w:r>
-              <w:t>Especificação de casos de uso</w:t>
-            </w:r>
-          </w:p>
-          <w:p>
-            <w:pPr>
-              <w:pStyle w:val="Commarcadores"/>
-            </w:pPr>
-            <w:r>
-              <w:t xml:space="preserve">Glossário </w:t>
-            </w:r>
-          </w:p>
-          <w:p>
-            <w:pPr>
-              <w:pStyle w:val="Commarcadores"/>
-            </w:pPr>
-            <w:r>
-              <w:t xml:space="preserve">Protótipo da interface gráfica </w:t>
-            </w:r>
-          </w:p>
-        </w:tc>
-      </w:tr>
-      <w:tr>
-        <w:trPr>
-          <w:jc w:val="center"/>
-        </w:trPr>
-        <w:tc>
-          <w:tcPr>
-            <w:tcW w:w="3100" w:type="dxa"/>
-            <w:vAlign w:val="center"/>
-          </w:tcPr>
-          <w:p>
-            <w:pPr>
-              <w:pStyle w:val="Commarcadores"/>
-            </w:pPr>
-            <w:r>
-              <w:t>Análise e Projeto</w:t>
-            </w:r>
-          </w:p>
-        </w:tc>
-        <w:tc>
-          <w:tcPr>
-            <w:tcW w:w="5647" w:type="dxa"/>
-            <w:vAlign w:val="center"/>
-          </w:tcPr>
-          <w:p>
-            <w:pPr>
-              <w:pStyle w:val="Commarcadores"/>
-            </w:pPr>
-            <w:r>
-              <w:t>Modelo de análise e projeto</w:t>
-            </w:r>
-          </w:p>
-          <w:p>
-            <w:pPr>
-              <w:pStyle w:val="Commarcadores"/>
-            </w:pPr>
-            <w:r>
-              <w:t>Modelo de dados</w:t>
-            </w:r>
-          </w:p>
-          <w:p>
-            <w:pPr>
-              <w:pStyle w:val="Commarcadores"/>
-            </w:pPr>
-            <w:r>
-              <w:t>Dicionário de dados</w:t>
-            </w:r>
-          </w:p>
-        </w:tc>
-      </w:tr>
-    </w:tbl>
-    <w:p/>
+        <w:rPr>
+          <w:sz w:val="20"/>
+        </w:rPr>
+      </w:pPr>
+      <w:r>
+        <w:rPr>
+          <w:noProof/>
+          <w:sz w:val="20"/>
+        </w:rPr>
+        <w:drawing>
+          <wp:inline distT="0" distB="0" distL="0" distR="0" wp14:anchorId="6B9F1773" wp14:editId="6A2C41B7">
+            <wp:extent cx="4737857" cy="4184122"/>
+            <wp:effectExtent l="0" t="0" r="5715" b="6985"/>
+            <wp:docPr id="1" name="Imagem 1"/>
+            <wp:cNvGraphicFramePr>
+              <a:graphicFrameLocks xmlns:a="http://schemas.openxmlformats.org/drawingml/2006/main" noChangeAspect="1"/>
+            </wp:cNvGraphicFramePr>
+            <a:graphic xmlns:a="http://schemas.openxmlformats.org/drawingml/2006/main">
+              <a:graphicData uri="http://schemas.openxmlformats.org/drawingml/2006/picture">
+                <pic:pic xmlns:pic="http://schemas.openxmlformats.org/drawingml/2006/picture">
+                  <pic:nvPicPr>
+                    <pic:cNvPr id="0" name="Picture 1"/>
+                    <pic:cNvPicPr>
+                      <a:picLocks noChangeAspect="1" noChangeArrowheads="1"/>
+                    </pic:cNvPicPr>
+                  </pic:nvPicPr>
+                  <pic:blipFill>
+                    <a:blip r:embed="rId11">
+                      <a:extLst>
+                        <a:ext uri="{28A0092B-C50C-407E-A947-70E740481C1C}">
+                          <a14:useLocalDpi xmlns:a14="http://schemas.microsoft.com/office/drawing/2010/main" val="0"/>
+                        </a:ext>
+                      </a:extLst>
+                    </a:blip>
+                    <a:srcRect/>
+                    <a:stretch>
+                      <a:fillRect/>
+                    </a:stretch>
+                  </pic:blipFill>
+                  <pic:spPr bwMode="auto">
+                    <a:xfrm>
+                      <a:off x="0" y="0"/>
+                      <a:ext cx="4743688" cy="4189272"/>
+                    </a:xfrm>
+                    <a:prstGeom prst="rect">
+                      <a:avLst/>
+                    </a:prstGeom>
+                    <a:noFill/>
+                    <a:ln>
+                      <a:noFill/>
+                    </a:ln>
+                  </pic:spPr>
+                </pic:pic>
+              </a:graphicData>
+            </a:graphic>
+          </wp:inline>
+        </w:drawing>
+      </w:r>
+    </w:p>
+    <w:p>
+      <w:pPr>
+        <w:rPr>
+          <w:sz w:val="20"/>
+        </w:rPr>
+      </w:pPr>
+    </w:p>
+    <w:p>
+      <w:pPr>
+        <w:rPr>
+          <w:sz w:val="20"/>
+        </w:rPr>
+      </w:pPr>
+    </w:p>
     <w:p>
       <w:pPr>
         <w:pStyle w:val="Ttulo1"/>
@@ -3743,445 +2825,28 @@
           <w:lang w:eastAsia="en-US"/>
         </w:rPr>
       </w:pPr>
-      <w:bookmarkStart w:id="13" w:name="_Toc72173894"/>
       <w:r>
         <w:rPr>
           <w:snapToGrid w:val="0"/>
           <w:lang w:eastAsia="en-US"/>
         </w:rPr>
-        <w:t>Etapas e Objetivos</w:t>
-      </w:r>
-      <w:bookmarkEnd w:id="13"/>
+        <w:t>Protótipos de Telas</w:t>
+      </w:r>
     </w:p>
     <w:p/>
-    <w:tbl>
-      <w:tblPr>
-        <w:tblW w:w="0" w:type="auto"/>
-        <w:jc w:val="center"/>
-        <w:tblBorders>
-          <w:top w:val="single" w:sz="4" w:space="0" w:color="auto"/>
-          <w:left w:val="single" w:sz="4" w:space="0" w:color="auto"/>
-          <w:bottom w:val="single" w:sz="4" w:space="0" w:color="auto"/>
-          <w:right w:val="single" w:sz="4" w:space="0" w:color="auto"/>
-          <w:insideH w:val="single" w:sz="4" w:space="0" w:color="auto"/>
-          <w:insideV w:val="single" w:sz="4" w:space="0" w:color="auto"/>
-        </w:tblBorders>
-        <w:tblLayout w:type="fixed"/>
-        <w:tblLook w:val="0000" w:firstRow="0" w:lastRow="0" w:firstColumn="0" w:lastColumn="0" w:noHBand="0" w:noVBand="0"/>
-      </w:tblPr>
-      <w:tblGrid>
-        <w:gridCol w:w="1316"/>
-        <w:gridCol w:w="1575"/>
-        <w:gridCol w:w="6232"/>
-      </w:tblGrid>
-      <w:tr>
-        <w:trPr>
-          <w:cantSplit/>
-          <w:jc w:val="center"/>
-        </w:trPr>
-        <w:tc>
-          <w:tcPr>
-            <w:tcW w:w="1316" w:type="dxa"/>
-            <w:shd w:val="pct10" w:color="auto" w:fill="FFFFFF"/>
-            <w:vAlign w:val="center"/>
-          </w:tcPr>
-          <w:p>
-            <w:pPr>
-              <w:keepNext/>
-              <w:keepLines/>
-              <w:jc w:val="center"/>
-              <w:rPr>
-                <w:rFonts w:ascii="Arial" w:hAnsi="Arial"/>
-                <w:b/>
-                <w:sz w:val="22"/>
-              </w:rPr>
-            </w:pPr>
-            <w:r>
-              <w:rPr>
-                <w:rFonts w:ascii="Arial" w:hAnsi="Arial"/>
-                <w:b/>
-                <w:sz w:val="22"/>
-              </w:rPr>
-              <w:t>Etapa</w:t>
-            </w:r>
-          </w:p>
-        </w:tc>
-        <w:tc>
-          <w:tcPr>
-            <w:tcW w:w="1575" w:type="dxa"/>
-            <w:shd w:val="pct10" w:color="auto" w:fill="FFFFFF"/>
-            <w:vAlign w:val="center"/>
-          </w:tcPr>
-          <w:p>
-            <w:pPr>
-              <w:keepNext/>
-              <w:keepLines/>
-              <w:jc w:val="center"/>
-              <w:rPr>
-                <w:rFonts w:ascii="Arial" w:hAnsi="Arial"/>
-                <w:b/>
-                <w:sz w:val="22"/>
-              </w:rPr>
-            </w:pPr>
-            <w:r>
-              <w:rPr>
-                <w:rFonts w:ascii="Arial" w:hAnsi="Arial"/>
-                <w:b/>
-                <w:sz w:val="22"/>
-              </w:rPr>
-              <w:t>Trimestre</w:t>
-            </w:r>
-          </w:p>
-          <w:p>
-            <w:pPr>
-              <w:keepNext/>
-              <w:keepLines/>
-              <w:jc w:val="center"/>
-              <w:rPr>
-                <w:rFonts w:ascii="Arial" w:hAnsi="Arial"/>
-                <w:b/>
-                <w:sz w:val="22"/>
-              </w:rPr>
-            </w:pPr>
-            <w:r>
-              <w:rPr>
-                <w:rFonts w:ascii="Arial" w:hAnsi="Arial"/>
-                <w:b/>
-                <w:sz w:val="22"/>
-              </w:rPr>
-              <w:t>(ou período)</w:t>
-            </w:r>
-          </w:p>
-        </w:tc>
-        <w:tc>
-          <w:tcPr>
-            <w:tcW w:w="6232" w:type="dxa"/>
-            <w:shd w:val="pct10" w:color="auto" w:fill="FFFFFF"/>
-          </w:tcPr>
-          <w:p>
-            <w:pPr>
-              <w:keepNext/>
-              <w:keepLines/>
-              <w:jc w:val="center"/>
-              <w:rPr>
-                <w:rFonts w:ascii="Arial" w:hAnsi="Arial"/>
-                <w:b/>
-                <w:sz w:val="22"/>
-              </w:rPr>
-            </w:pPr>
-            <w:r>
-              <w:rPr>
-                <w:rFonts w:ascii="Arial" w:hAnsi="Arial"/>
-                <w:b/>
-                <w:sz w:val="22"/>
-              </w:rPr>
-              <w:t>Objetivos</w:t>
-            </w:r>
-          </w:p>
-        </w:tc>
-      </w:tr>
-      <w:tr>
-        <w:trPr>
-          <w:jc w:val="center"/>
-        </w:trPr>
-        <w:tc>
-          <w:tcPr>
-            <w:tcW w:w="1316" w:type="dxa"/>
-            <w:vAlign w:val="center"/>
-          </w:tcPr>
-          <w:p>
-            <w:pPr>
-              <w:jc w:val="center"/>
-            </w:pPr>
-            <w:r>
-              <w:t>1</w:t>
-            </w:r>
-          </w:p>
-        </w:tc>
-        <w:tc>
-          <w:tcPr>
-            <w:tcW w:w="1575" w:type="dxa"/>
-            <w:vAlign w:val="center"/>
-          </w:tcPr>
-          <w:p>
-            <w:pPr>
-              <w:jc w:val="center"/>
-            </w:pPr>
-            <w:r>
-              <w:t>-</w:t>
-            </w:r>
-          </w:p>
-        </w:tc>
-        <w:tc>
-          <w:tcPr>
-            <w:tcW w:w="6232" w:type="dxa"/>
-            <w:vAlign w:val="center"/>
-          </w:tcPr>
-          <w:p>
-            <w:pPr>
-              <w:pStyle w:val="instrucaodepreenchimento"/>
-            </w:pPr>
-            <w:r>
-              <w:t>Ex.: Obter o documento de requisitos e realizar o planejamento do projeto.</w:t>
-            </w:r>
-          </w:p>
-        </w:tc>
-      </w:tr>
-      <w:tr>
-        <w:trPr>
-          <w:jc w:val="center"/>
-        </w:trPr>
-        <w:tc>
-          <w:tcPr>
-            <w:tcW w:w="1316" w:type="dxa"/>
-            <w:vAlign w:val="center"/>
-          </w:tcPr>
-          <w:p>
-            <w:pPr>
-              <w:jc w:val="center"/>
-            </w:pPr>
-            <w:r>
-              <w:t>2</w:t>
-            </w:r>
-          </w:p>
-        </w:tc>
-        <w:tc>
-          <w:tcPr>
-            <w:tcW w:w="1575" w:type="dxa"/>
-            <w:vAlign w:val="center"/>
-          </w:tcPr>
-          <w:p>
-            <w:pPr>
-              <w:jc w:val="center"/>
-            </w:pPr>
-            <w:r>
-              <w:t>-</w:t>
-            </w:r>
-          </w:p>
-        </w:tc>
-        <w:tc>
-          <w:tcPr>
-            <w:tcW w:w="6232" w:type="dxa"/>
-            <w:vAlign w:val="center"/>
-          </w:tcPr>
-          <w:p>
-            <w:pPr>
-              <w:jc w:val="center"/>
-            </w:pPr>
-            <w:r>
-              <w:t>-</w:t>
-            </w:r>
-          </w:p>
-        </w:tc>
-      </w:tr>
-      <w:tr>
-        <w:trPr>
-          <w:jc w:val="center"/>
-        </w:trPr>
-        <w:tc>
-          <w:tcPr>
-            <w:tcW w:w="1316" w:type="dxa"/>
-            <w:vAlign w:val="center"/>
-          </w:tcPr>
-          <w:p>
-            <w:pPr>
-              <w:jc w:val="center"/>
-            </w:pPr>
-            <w:r>
-              <w:t>3</w:t>
-            </w:r>
-          </w:p>
-        </w:tc>
-        <w:tc>
-          <w:tcPr>
-            <w:tcW w:w="1575" w:type="dxa"/>
-            <w:vAlign w:val="center"/>
-          </w:tcPr>
-          <w:p>
-            <w:pPr>
-              <w:jc w:val="center"/>
-            </w:pPr>
-            <w:r>
-              <w:t>-</w:t>
-            </w:r>
-          </w:p>
-        </w:tc>
-        <w:tc>
-          <w:tcPr>
-            <w:tcW w:w="6232" w:type="dxa"/>
-            <w:vAlign w:val="center"/>
-          </w:tcPr>
-          <w:p>
-            <w:pPr>
-              <w:jc w:val="center"/>
-            </w:pPr>
-            <w:r>
-              <w:t>-</w:t>
-            </w:r>
-          </w:p>
-        </w:tc>
-      </w:tr>
-      <w:tr>
-        <w:trPr>
-          <w:jc w:val="center"/>
-        </w:trPr>
-        <w:tc>
-          <w:tcPr>
-            <w:tcW w:w="1316" w:type="dxa"/>
-            <w:vAlign w:val="center"/>
-          </w:tcPr>
-          <w:p>
-            <w:pPr>
-              <w:jc w:val="center"/>
-            </w:pPr>
-            <w:r>
-              <w:t>4</w:t>
-            </w:r>
-          </w:p>
-        </w:tc>
-        <w:tc>
-          <w:tcPr>
-            <w:tcW w:w="1575" w:type="dxa"/>
-            <w:vAlign w:val="center"/>
-          </w:tcPr>
-          <w:p>
-            <w:pPr>
-              <w:jc w:val="center"/>
-            </w:pPr>
-            <w:r>
-              <w:t>-</w:t>
-            </w:r>
-          </w:p>
-        </w:tc>
-        <w:tc>
-          <w:tcPr>
-            <w:tcW w:w="6232" w:type="dxa"/>
-            <w:vAlign w:val="center"/>
-          </w:tcPr>
-          <w:p>
-            <w:pPr>
-              <w:jc w:val="center"/>
-            </w:pPr>
-            <w:r>
-              <w:t>-</w:t>
-            </w:r>
-          </w:p>
-        </w:tc>
-      </w:tr>
-      <w:tr>
-        <w:trPr>
-          <w:jc w:val="center"/>
-        </w:trPr>
-        <w:tc>
-          <w:tcPr>
-            <w:tcW w:w="1316" w:type="dxa"/>
-            <w:vAlign w:val="center"/>
-          </w:tcPr>
-          <w:p>
-            <w:pPr>
-              <w:jc w:val="center"/>
-            </w:pPr>
-            <w:r>
-              <w:lastRenderedPageBreak/>
-              <w:t>5</w:t>
-            </w:r>
-          </w:p>
-        </w:tc>
-        <w:tc>
-          <w:tcPr>
-            <w:tcW w:w="1575" w:type="dxa"/>
-            <w:vAlign w:val="center"/>
-          </w:tcPr>
-          <w:p>
-            <w:pPr>
-              <w:jc w:val="center"/>
-            </w:pPr>
-            <w:r>
-              <w:t>-</w:t>
-            </w:r>
-          </w:p>
-        </w:tc>
-        <w:tc>
-          <w:tcPr>
-            <w:tcW w:w="6232" w:type="dxa"/>
-            <w:vAlign w:val="center"/>
-          </w:tcPr>
-          <w:p>
-            <w:pPr>
-              <w:jc w:val="center"/>
-            </w:pPr>
-            <w:r>
-              <w:t>-</w:t>
-            </w:r>
-          </w:p>
-        </w:tc>
-      </w:tr>
-      <w:tr>
-        <w:trPr>
-          <w:jc w:val="center"/>
-        </w:trPr>
-        <w:tc>
-          <w:tcPr>
-            <w:tcW w:w="1316" w:type="dxa"/>
-            <w:vAlign w:val="center"/>
-          </w:tcPr>
-          <w:p>
-            <w:pPr>
-              <w:jc w:val="center"/>
-              <w:rPr>
-                <w:color w:val="0000FF"/>
-              </w:rPr>
-            </w:pPr>
-            <w:r>
-              <w:rPr>
-                <w:color w:val="0000FF"/>
-              </w:rPr>
-              <w:t>…</w:t>
-            </w:r>
-          </w:p>
-        </w:tc>
-        <w:tc>
-          <w:tcPr>
-            <w:tcW w:w="1575" w:type="dxa"/>
-            <w:vAlign w:val="center"/>
-          </w:tcPr>
-          <w:p>
-            <w:pPr>
-              <w:jc w:val="center"/>
-              <w:rPr>
-                <w:color w:val="0000FF"/>
-              </w:rPr>
-            </w:pPr>
-            <w:r>
-              <w:rPr>
-                <w:color w:val="0000FF"/>
-              </w:rPr>
-              <w:t>…</w:t>
-            </w:r>
-          </w:p>
-        </w:tc>
-        <w:tc>
-          <w:tcPr>
-            <w:tcW w:w="6232" w:type="dxa"/>
-            <w:vAlign w:val="center"/>
-          </w:tcPr>
-          <w:p>
-            <w:pPr>
-              <w:jc w:val="center"/>
-              <w:rPr>
-                <w:color w:val="0000FF"/>
-              </w:rPr>
-            </w:pPr>
-            <w:r>
-              <w:rPr>
-                <w:color w:val="0000FF"/>
-              </w:rPr>
-              <w:t>…</w:t>
-            </w:r>
-          </w:p>
-        </w:tc>
-      </w:tr>
-    </w:tbl>
+    <w:p>
+      <w:r>
+        <w:t xml:space="preserve">Visando facilitar o entendimento do fluxo do app, desenvolvemos protótipos de telas, que trazem a visão do que esperamos como </w:t>
+      </w:r>
+      <w:proofErr w:type="gramStart"/>
+      <w:r>
+        <w:t>produto final</w:t>
+      </w:r>
+      <w:proofErr w:type="gramEnd"/>
+      <w:r>
+        <w:t>.</w:t>
+      </w:r>
+    </w:p>
     <w:p>
       <w:pPr>
         <w:spacing w:after="180"/>
@@ -4191,7 +2856,7 @@
       <w:pPr>
         <w:pStyle w:val="Ttulo1"/>
       </w:pPr>
-      <w:bookmarkStart w:id="14" w:name="_Toc72173895"/>
+      <w:bookmarkStart w:id="14" w:name="_Toc72180273"/>
       <w:bookmarkEnd w:id="6"/>
       <w:bookmarkEnd w:id="7"/>
       <w:bookmarkEnd w:id="8"/>
@@ -4235,7 +2900,7 @@
         </w:rPr>
         <w:fldChar w:fldCharType="separate"/>
       </w:r>
-      <w:bookmarkStart w:id="15" w:name="_Toc72173900"/>
+      <w:bookmarkStart w:id="15" w:name="_Toc72180274"/>
       <w:r>
         <w:rPr>
           <w:rStyle w:val="Hyperlink"/>
@@ -4355,6 +3020,7 @@
                 <w:b/>
                 <w:sz w:val="22"/>
               </w:rPr>
+              <w:lastRenderedPageBreak/>
               <w:t>Meta</w:t>
             </w:r>
           </w:p>
@@ -4679,7 +3345,7 @@
       <w:r>
         <w:fldChar w:fldCharType="separate"/>
       </w:r>
-      <w:bookmarkStart w:id="16" w:name="_Toc72173907"/>
+      <w:bookmarkStart w:id="16" w:name="_Toc72180275"/>
       <w:r>
         <w:rPr>
           <w:rStyle w:val="Hyperlink"/>
@@ -4715,40 +3381,78 @@
         <w:pStyle w:val="Ttulo1"/>
         <w:spacing w:before="360"/>
       </w:pPr>
-      <w:bookmarkStart w:id="17" w:name="_Toc72173908"/>
-      <w:r>
-        <w:t>Controle de Mudanças</w:t>
+      <w:bookmarkStart w:id="17" w:name="_Toc72180276"/>
+      <w:r>
+        <w:t>Ideias Futuras</w:t>
       </w:r>
       <w:bookmarkEnd w:id="17"/>
     </w:p>
     <w:p>
-      <w:pPr>
-        <w:pStyle w:val="instrucaodepreenchimento"/>
-      </w:pPr>
-      <w:r>
-        <w:t xml:space="preserve">Especificar os tipos previstos de mudança que poderão surgir no projeto, e como será o processo de registro, avaliação e implantação das mudanças. Prever também como agir no caso de acontecer uma mudança não prevista. Identificar quem será responsável por deliberar pela implantação das mudanças, se um indivíduo ou um comitê de controle de mudanças (CCB). </w:t>
-      </w:r>
-      <w:r>
-        <w:t>Para os projetos de desenvolvimento de sistemas, as solicitações de mudanças devem ser registradas e acompanhadas em projeto específico da ferramenta Mantis, conforme determina a MDS.</w:t>
-      </w:r>
-    </w:p>
-    <w:p>
-      <w:pPr>
-        <w:pStyle w:val="instrucaodepreenchimento"/>
-      </w:pPr>
-      <w:r>
-        <w:lastRenderedPageBreak/>
-        <w:t>É recomendável especificar também como será a administração do próprio plano de gerenciamento do projeto, incluindo a frequência de atualização pelo gerente.</w:t>
+      <w:r>
+        <w:t>Como o projeto é amplo, é possível identificar várias funcionalidades passíveis de desenvolvimento futuro, visando otimizar e tornar mais completo o app.</w:t>
+      </w:r>
+    </w:p>
+    <w:p>
+      <w:r>
+        <w:t>Abaixo elencamos as principais oportunidades identificadas:</w:t>
       </w:r>
     </w:p>
     <w:p/>
+    <w:p>
+      <w:pPr>
+        <w:pStyle w:val="PargrafodaLista"/>
+        <w:numPr>
+          <w:ilvl w:val="0"/>
+          <w:numId w:val="34"/>
+        </w:numPr>
+      </w:pPr>
+      <w:r>
+        <w:t>Rotina de pagamento via App, utilizando parceiro para gestão dos pagamentos</w:t>
+      </w:r>
+    </w:p>
+    <w:p>
+      <w:pPr>
+        <w:pStyle w:val="PargrafodaLista"/>
+        <w:numPr>
+          <w:ilvl w:val="0"/>
+          <w:numId w:val="34"/>
+        </w:numPr>
+      </w:pPr>
+      <w:r>
+        <w:t>Opção de chat para troca de mensagem entre o prestador e o morador</w:t>
+      </w:r>
+    </w:p>
+    <w:p>
+      <w:pPr>
+        <w:pStyle w:val="PargrafodaLista"/>
+        <w:numPr>
+          <w:ilvl w:val="0"/>
+          <w:numId w:val="34"/>
+        </w:numPr>
+      </w:pPr>
+      <w:r>
+        <w:t>Opção para análise de serviços recorrentes e alerta ao morador e /ou prestador, quando o intervalo de contratação passar da média de tempo padrão entre os serviços</w:t>
+      </w:r>
+    </w:p>
+    <w:p>
+      <w:pPr>
+        <w:pStyle w:val="PargrafodaLista"/>
+        <w:numPr>
+          <w:ilvl w:val="0"/>
+          <w:numId w:val="34"/>
+        </w:numPr>
+      </w:pPr>
+      <w:r>
+        <w:t>Busca de serviços com base em geoposicionamento</w:t>
+      </w:r>
+    </w:p>
     <w:p>
       <w:pPr>
         <w:pStyle w:val="Ttulo1"/>
         <w:spacing w:before="360"/>
       </w:pPr>
       <w:bookmarkStart w:id="18" w:name="_Glossário"/>
-      <w:bookmarkStart w:id="19" w:name="_Toc72173909"/>
+      <w:bookmarkStart w:id="19" w:name="_Toc72180277"/>
       <w:bookmarkEnd w:id="18"/>
       <w:r>
         <w:t>Glossário</w:t>
@@ -4767,8 +3471,8 @@
         <w:tblLook w:val="01E0" w:firstRow="1" w:lastRow="1" w:firstColumn="1" w:lastColumn="1" w:noHBand="0" w:noVBand="0"/>
       </w:tblPr>
       <w:tblGrid>
-        <w:gridCol w:w="1389"/>
-        <w:gridCol w:w="7784"/>
+        <w:gridCol w:w="2136"/>
+        <w:gridCol w:w="7037"/>
       </w:tblGrid>
       <w:tr>
         <w:tc>
@@ -4825,7 +3529,7 @@
           </w:tcPr>
           <w:p>
             <w:r>
-              <w:t>Artefato</w:t>
+              <w:t>App</w:t>
             </w:r>
           </w:p>
         </w:tc>
@@ -4835,22 +3539,10 @@
           </w:tcPr>
           <w:p>
             <w:r>
-              <w:t>É um produto que contém i</w:t>
-            </w:r>
-            <w:r>
-              <w:t xml:space="preserve">nformação estruturada que é produzida, modificada ou utilizada </w:t>
-            </w:r>
-            <w:r>
-              <w:t>durante o desenvolvimento</w:t>
-            </w:r>
-            <w:r>
-              <w:t xml:space="preserve">. </w:t>
-            </w:r>
-            <w:r>
               <w:t>É</w:t>
             </w:r>
             <w:r>
-              <w:t xml:space="preserve"> sujeito a controle de versão. Um artefato pode ser um modelo, um elemento do modelo, um documento ou arquivos do código fonte da aplicação.</w:t>
+              <w:t xml:space="preserve"> um software desenvolvido para ser instalado em um dispositivo eletrônico móvel, como um, telefone celular, smartphone, smartv e tablets.</w:t>
             </w:r>
           </w:p>
         </w:tc>
@@ -4862,7 +3554,7 @@
           </w:tcPr>
           <w:p>
             <w:r>
-              <w:t>Escopo do Projeto</w:t>
+              <w:t>Artefato</w:t>
             </w:r>
           </w:p>
         </w:tc>
@@ -4872,16 +3564,22 @@
           </w:tcPr>
           <w:p>
             <w:r>
+              <w:t>É um produto que contém i</w:t>
+            </w:r>
+            <w:r>
+              <w:t xml:space="preserve">nformação estruturada que é produzida, modificada ou utilizada </w:t>
+            </w:r>
+            <w:r>
+              <w:t>durante o desenvolvimento</w:t>
+            </w:r>
+            <w:r>
+              <w:t xml:space="preserve">. </w:t>
+            </w:r>
+            <w:r>
               <w:t>É</w:t>
             </w:r>
             <w:r>
-              <w:t xml:space="preserve"> a profundidade e amplitude do trabalho com vistas a alcançar o objetivo do projeto. O escopo deve especificar quais as ações que devem ser executadas e quais produtos </w:t>
-            </w:r>
-            <w:r>
-              <w:t>devem ser entregues</w:t>
-            </w:r>
-            <w:r>
-              <w:t>, a fim de se alcançar os objetivos esperados.</w:t>
+              <w:t xml:space="preserve"> sujeito a controle de versão. Um artefato pode ser um modelo, um elemento do modelo, um documento ou arquivos do código fonte da aplicação.</w:t>
             </w:r>
           </w:p>
         </w:tc>
@@ -4893,7 +3591,7 @@
           </w:tcPr>
           <w:p>
             <w:r>
-              <w:t>Iteração</w:t>
+              <w:t>Escopo do Projeto</w:t>
             </w:r>
           </w:p>
         </w:tc>
@@ -4903,25 +3601,20 @@
           </w:tcPr>
           <w:p>
             <w:r>
-              <w:t>É o conjunto d</w:t>
-            </w:r>
-            <w:r>
-              <w:t>as atividades de desenvolvimento que levam a</w:t>
-            </w:r>
-            <w:r>
-              <w:t xml:space="preserve"> um</w:t>
-            </w:r>
-            <w:r>
-              <w:t xml:space="preserve"> </w:t>
-            </w:r>
-            <w:r>
-              <w:rPr>
-                <w:i/>
-              </w:rPr>
-              <w:t>release</w:t>
-            </w:r>
-            <w:r>
-              <w:t xml:space="preserve"> de um produto, junto com qualquer outro elemento periférico necessário para utilizar esse release.</w:t>
+              <w:t>É</w:t>
+            </w:r>
+            <w:r>
+              <w:t xml:space="preserve"> a profundidade e amplitude do trabalho com vistas a alcançar o objetivo do projeto. O escopo deve especificar quais as ações que devem </w:t>
+            </w:r>
+            <w:r>
+              <w:lastRenderedPageBreak/>
+              <w:t xml:space="preserve">ser executadas e quais produtos </w:t>
+            </w:r>
+            <w:r>
+              <w:t>devem ser entregues</w:t>
+            </w:r>
+            <w:r>
+              <w:t>, a fim de se alcançar os objetivos esperados.</w:t>
             </w:r>
           </w:p>
         </w:tc>
@@ -4933,10 +3626,8 @@
           </w:tcPr>
           <w:p>
             <w:r>
-              <w:t>M</w:t>
-            </w:r>
-            <w:r>
-              <w:t>EI</w:t>
+              <w:lastRenderedPageBreak/>
+              <w:t>Geoposicionamento</w:t>
             </w:r>
           </w:p>
         </w:tc>
@@ -4946,7 +3637,13 @@
           </w:tcPr>
           <w:p>
             <w:r>
-              <w:t>O Microempreendedor Individual foi criado para que os trabalhadores informais estejam dentro da Legalidade e, principalmente, promover esta formalização com uma carga tributária reduzida.</w:t>
+              <w:t>Processo de localização geográfica de determinado  objeto espacial através da atribuição de coordenadas</w:t>
+            </w:r>
+            <w:r>
+              <w:t xml:space="preserve"> geográficas</w:t>
+            </w:r>
+            <w:r>
+              <w:t>.</w:t>
             </w:r>
           </w:p>
         </w:tc>
@@ -4958,7 +3655,7 @@
           </w:tcPr>
           <w:p>
             <w:r>
-              <w:t>Trabalhador Autônomo</w:t>
+              <w:t>Iteração</w:t>
             </w:r>
           </w:p>
         </w:tc>
@@ -4968,34 +3665,47 @@
           </w:tcPr>
           <w:p>
             <w:r>
-              <w:t>A</w:t>
-            </w:r>
-            <w:r>
-              <w:t xml:space="preserve">quele </w:t>
-            </w:r>
-            <w:r>
-              <w:t xml:space="preserve">trabalhador que </w:t>
-            </w:r>
-            <w:r>
-              <w:t>realiza</w:t>
-            </w:r>
-            <w:r>
-              <w:t xml:space="preserve"> um trabalho</w:t>
-            </w:r>
-            <w:r>
-              <w:t xml:space="preserve"> sem um vínculo empregatício, por conta própria</w:t>
-            </w:r>
-            <w:r>
-              <w:t>,</w:t>
-            </w:r>
-            <w:r>
-              <w:t xml:space="preserve"> assum</w:t>
-            </w:r>
-            <w:r>
-              <w:t>indo</w:t>
-            </w:r>
-            <w:r>
-              <w:t xml:space="preserve"> todos os riscos pelo serviço.</w:t>
+              <w:t>É o conjunto d</w:t>
+            </w:r>
+            <w:r>
+              <w:t>as atividades de desenvolvimento que levam a</w:t>
+            </w:r>
+            <w:r>
+              <w:t xml:space="preserve"> um</w:t>
+            </w:r>
+            <w:r>
+              <w:t xml:space="preserve"> </w:t>
+            </w:r>
+            <w:r>
+              <w:rPr>
+                <w:i/>
+              </w:rPr>
+              <w:t>release</w:t>
+            </w:r>
+            <w:r>
+              <w:t xml:space="preserve"> de um produto, junto com qualquer outro elemento periférico necessário para utilizar esse release.</w:t>
+            </w:r>
+          </w:p>
+        </w:tc>
+      </w:tr>
+      <w:tr>
+        <w:tc>
+          <w:tcPr>
+            <w:tcW w:w="1389" w:type="dxa"/>
+          </w:tcPr>
+          <w:p>
+            <w:r>
+              <w:t>MEI</w:t>
+            </w:r>
+          </w:p>
+        </w:tc>
+        <w:tc>
+          <w:tcPr>
+            <w:tcW w:w="7784" w:type="dxa"/>
+          </w:tcPr>
+          <w:p>
+            <w:r>
+              <w:t>O Microempreendedor Individual foi criado para que os trabalhadores informais estejam dentro da Legalidade e, principalmente, promover esta formalização com uma carga tributária reduzida.</w:t>
             </w:r>
           </w:p>
         </w:tc>
@@ -5058,48 +3768,62 @@
           </w:p>
         </w:tc>
       </w:tr>
+      <w:tr>
+        <w:tc>
+          <w:tcPr>
+            <w:tcW w:w="1389" w:type="dxa"/>
+          </w:tcPr>
+          <w:p>
+            <w:r>
+              <w:t>Trabalhador Autônomo</w:t>
+            </w:r>
+          </w:p>
+        </w:tc>
+        <w:tc>
+          <w:tcPr>
+            <w:tcW w:w="7784" w:type="dxa"/>
+          </w:tcPr>
+          <w:p>
+            <w:r>
+              <w:t>A</w:t>
+            </w:r>
+            <w:r>
+              <w:t xml:space="preserve">quele </w:t>
+            </w:r>
+            <w:r>
+              <w:t xml:space="preserve">trabalhador que </w:t>
+            </w:r>
+            <w:r>
+              <w:t>realiza</w:t>
+            </w:r>
+            <w:r>
+              <w:t xml:space="preserve"> um trabalho</w:t>
+            </w:r>
+            <w:r>
+              <w:t xml:space="preserve"> sem um vínculo empregatício, por conta própria</w:t>
+            </w:r>
+            <w:r>
+              <w:t>,</w:t>
+            </w:r>
+            <w:r>
+              <w:t xml:space="preserve"> assum</w:t>
+            </w:r>
+            <w:r>
+              <w:t>indo</w:t>
+            </w:r>
+            <w:r>
+              <w:t xml:space="preserve"> todos os riscos pelo serviço.</w:t>
+            </w:r>
+          </w:p>
+        </w:tc>
+      </w:tr>
     </w:tbl>
     <w:p/>
-    <w:p>
-      <w:pPr>
-        <w:pStyle w:val="Ttulo1"/>
-        <w:spacing w:before="360"/>
-      </w:pPr>
-      <w:bookmarkStart w:id="20" w:name="_Toc72173910"/>
-      <w:r>
-        <w:t>Referências</w:t>
-      </w:r>
-      <w:bookmarkEnd w:id="20"/>
-    </w:p>
-    <w:p>
-      <w:pPr>
-        <w:pStyle w:val="instrucaodepreenchimento"/>
-        <w:rPr>
-          <w:b/>
-          <w:bCs/>
-        </w:rPr>
-      </w:pPr>
-      <w:r>
-        <w:rPr>
-          <w:b/>
-          <w:bCs/>
-        </w:rPr>
-        <w:t>&lt;Esta seção é opcional&gt;</w:t>
-      </w:r>
-    </w:p>
-    <w:p>
-      <w:pPr>
-        <w:pStyle w:val="instrucaodepreenchimento"/>
-      </w:pPr>
-      <w:r>
-        <w:t>Se for relevante, insira aqui referências para documentos que foram citados neste plano ou serviram como base para a sua elaboração. Ex.: O guia de definição de métricas.</w:t>
-      </w:r>
-    </w:p>
     <w:p/>
     <w:p/>
     <w:sectPr>
-      <w:headerReference w:type="default" r:id="rId10"/>
-      <w:footerReference w:type="default" r:id="rId11"/>
+      <w:headerReference w:type="default" r:id="rId12"/>
+      <w:footerReference w:type="default" r:id="rId13"/>
       <w:pgSz w:w="11906" w:h="16838" w:code="9"/>
       <w:pgMar w:top="1134" w:right="1418" w:bottom="2041" w:left="1418" w:header="680" w:footer="680" w:gutter="0"/>
       <w:cols w:space="720"/>
@@ -5328,27 +4052,14 @@
           <w:r>
             <w:t xml:space="preserve">Última Atualização: </w:t>
           </w:r>
-          <w:r>
-            <w:fldChar w:fldCharType="begin"/>
-          </w:r>
-          <w:r>
-            <w:instrText xml:space="preserve"> SAVEDATE  \* MERGEFORMAT </w:instrText>
-          </w:r>
-          <w:r>
-            <w:fldChar w:fldCharType="separate"/>
-          </w:r>
-          <w:r>
-            <w:rPr>
-              <w:noProof/>
-            </w:rPr>
-            <w:t>09/12/2014 10:48:00</w:t>
-          </w:r>
-          <w:r>
-            <w:rPr>
-              <w:noProof/>
-            </w:rPr>
-            <w:fldChar w:fldCharType="end"/>
-          </w:r>
+          <w:fldSimple w:instr=" SAVEDATE  \* MERGEFORMAT ">
+            <w:r>
+              <w:rPr>
+                <w:noProof/>
+              </w:rPr>
+              <w:t>17/05/2021 21:33:00</w:t>
+            </w:r>
+          </w:fldSimple>
           <w:r>
             <w:t>h</w:t>
           </w:r>
@@ -5872,9 +4583,9 @@
       <w:lvlJc w:val="left"/>
       <w:pPr>
         <w:tabs>
-          <w:tab w:val="num" w:pos="576"/>
+          <w:tab w:val="num" w:pos="1001"/>
         </w:tabs>
-        <w:ind w:left="576" w:hanging="576"/>
+        <w:ind w:left="1001" w:hanging="576"/>
       </w:pPr>
     </w:lvl>
     <w:lvl w:ilvl="2">
@@ -6260,6 +4971,205 @@
     </w:lvl>
   </w:abstractNum>
   <w:abstractNum w:abstractNumId="13" w15:restartNumberingAfterBreak="0">
+    <w:nsid w:val="3E421C17"/>
+    <w:multiLevelType w:val="hybridMultilevel"/>
+    <w:tmpl w:val="8B943B6C"/>
+    <w:lvl w:ilvl="0" w:tplc="0416000F">
+      <w:start w:val="1"/>
+      <w:numFmt w:val="decimal"/>
+      <w:lvlText w:val="%1."/>
+      <w:lvlJc w:val="left"/>
+      <w:pPr>
+        <w:ind w:left="720" w:hanging="360"/>
+      </w:pPr>
+    </w:lvl>
+    <w:lvl w:ilvl="1" w:tplc="04160019" w:tentative="1">
+      <w:start w:val="1"/>
+      <w:numFmt w:val="lowerLetter"/>
+      <w:lvlText w:val="%2."/>
+      <w:lvlJc w:val="left"/>
+      <w:pPr>
+        <w:ind w:left="1440" w:hanging="360"/>
+      </w:pPr>
+    </w:lvl>
+    <w:lvl w:ilvl="2" w:tplc="0416001B" w:tentative="1">
+      <w:start w:val="1"/>
+      <w:numFmt w:val="lowerRoman"/>
+      <w:lvlText w:val="%3."/>
+      <w:lvlJc w:val="right"/>
+      <w:pPr>
+        <w:ind w:left="2160" w:hanging="180"/>
+      </w:pPr>
+    </w:lvl>
+    <w:lvl w:ilvl="3" w:tplc="0416000F" w:tentative="1">
+      <w:start w:val="1"/>
+      <w:numFmt w:val="decimal"/>
+      <w:lvlText w:val="%4."/>
+      <w:lvlJc w:val="left"/>
+      <w:pPr>
+        <w:ind w:left="2880" w:hanging="360"/>
+      </w:pPr>
+    </w:lvl>
+    <w:lvl w:ilvl="4" w:tplc="04160019" w:tentative="1">
+      <w:start w:val="1"/>
+      <w:numFmt w:val="lowerLetter"/>
+      <w:lvlText w:val="%5."/>
+      <w:lvlJc w:val="left"/>
+      <w:pPr>
+        <w:ind w:left="3600" w:hanging="360"/>
+      </w:pPr>
+    </w:lvl>
+    <w:lvl w:ilvl="5" w:tplc="0416001B" w:tentative="1">
+      <w:start w:val="1"/>
+      <w:numFmt w:val="lowerRoman"/>
+      <w:lvlText w:val="%6."/>
+      <w:lvlJc w:val="right"/>
+      <w:pPr>
+        <w:ind w:left="4320" w:hanging="180"/>
+      </w:pPr>
+    </w:lvl>
+    <w:lvl w:ilvl="6" w:tplc="0416000F" w:tentative="1">
+      <w:start w:val="1"/>
+      <w:numFmt w:val="decimal"/>
+      <w:lvlText w:val="%7."/>
+      <w:lvlJc w:val="left"/>
+      <w:pPr>
+        <w:ind w:left="5040" w:hanging="360"/>
+      </w:pPr>
+    </w:lvl>
+    <w:lvl w:ilvl="7" w:tplc="04160019" w:tentative="1">
+      <w:start w:val="1"/>
+      <w:numFmt w:val="lowerLetter"/>
+      <w:lvlText w:val="%8."/>
+      <w:lvlJc w:val="left"/>
+      <w:pPr>
+        <w:ind w:left="5760" w:hanging="360"/>
+      </w:pPr>
+    </w:lvl>
+    <w:lvl w:ilvl="8" w:tplc="0416001B" w:tentative="1">
+      <w:start w:val="1"/>
+      <w:numFmt w:val="lowerRoman"/>
+      <w:lvlText w:val="%9."/>
+      <w:lvlJc w:val="right"/>
+      <w:pPr>
+        <w:ind w:left="6480" w:hanging="180"/>
+      </w:pPr>
+    </w:lvl>
+  </w:abstractNum>
+  <w:abstractNum w:abstractNumId="14" w15:restartNumberingAfterBreak="0">
+    <w:nsid w:val="41F10373"/>
+    <w:multiLevelType w:val="hybridMultilevel"/>
+    <w:tmpl w:val="0900B1A0"/>
+    <w:lvl w:ilvl="0" w:tplc="04160001">
+      <w:start w:val="1"/>
+      <w:numFmt w:val="bullet"/>
+      <w:lvlText w:val=""/>
+      <w:lvlJc w:val="left"/>
+      <w:pPr>
+        <w:ind w:left="720" w:hanging="360"/>
+      </w:pPr>
+      <w:rPr>
+        <w:rFonts w:ascii="Symbol" w:hAnsi="Symbol" w:hint="default"/>
+      </w:rPr>
+    </w:lvl>
+    <w:lvl w:ilvl="1" w:tplc="04160003" w:tentative="1">
+      <w:start w:val="1"/>
+      <w:numFmt w:val="bullet"/>
+      <w:lvlText w:val="o"/>
+      <w:lvlJc w:val="left"/>
+      <w:pPr>
+        <w:ind w:left="1440" w:hanging="360"/>
+      </w:pPr>
+      <w:rPr>
+        <w:rFonts w:ascii="Courier New" w:hAnsi="Courier New" w:cs="Courier New" w:hint="default"/>
+      </w:rPr>
+    </w:lvl>
+    <w:lvl w:ilvl="2" w:tplc="04160005" w:tentative="1">
+      <w:start w:val="1"/>
+      <w:numFmt w:val="bullet"/>
+      <w:lvlText w:val=""/>
+      <w:lvlJc w:val="left"/>
+      <w:pPr>
+        <w:ind w:left="2160" w:hanging="360"/>
+      </w:pPr>
+      <w:rPr>
+        <w:rFonts w:ascii="Wingdings" w:hAnsi="Wingdings" w:hint="default"/>
+      </w:rPr>
+    </w:lvl>
+    <w:lvl w:ilvl="3" w:tplc="04160001" w:tentative="1">
+      <w:start w:val="1"/>
+      <w:numFmt w:val="bullet"/>
+      <w:lvlText w:val=""/>
+      <w:lvlJc w:val="left"/>
+      <w:pPr>
+        <w:ind w:left="2880" w:hanging="360"/>
+      </w:pPr>
+      <w:rPr>
+        <w:rFonts w:ascii="Symbol" w:hAnsi="Symbol" w:hint="default"/>
+      </w:rPr>
+    </w:lvl>
+    <w:lvl w:ilvl="4" w:tplc="04160003" w:tentative="1">
+      <w:start w:val="1"/>
+      <w:numFmt w:val="bullet"/>
+      <w:lvlText w:val="o"/>
+      <w:lvlJc w:val="left"/>
+      <w:pPr>
+        <w:ind w:left="3600" w:hanging="360"/>
+      </w:pPr>
+      <w:rPr>
+        <w:rFonts w:ascii="Courier New" w:hAnsi="Courier New" w:cs="Courier New" w:hint="default"/>
+      </w:rPr>
+    </w:lvl>
+    <w:lvl w:ilvl="5" w:tplc="04160005" w:tentative="1">
+      <w:start w:val="1"/>
+      <w:numFmt w:val="bullet"/>
+      <w:lvlText w:val=""/>
+      <w:lvlJc w:val="left"/>
+      <w:pPr>
+        <w:ind w:left="4320" w:hanging="360"/>
+      </w:pPr>
+      <w:rPr>
+        <w:rFonts w:ascii="Wingdings" w:hAnsi="Wingdings" w:hint="default"/>
+      </w:rPr>
+    </w:lvl>
+    <w:lvl w:ilvl="6" w:tplc="04160001" w:tentative="1">
+      <w:start w:val="1"/>
+      <w:numFmt w:val="bullet"/>
+      <w:lvlText w:val=""/>
+      <w:lvlJc w:val="left"/>
+      <w:pPr>
+        <w:ind w:left="5040" w:hanging="360"/>
+      </w:pPr>
+      <w:rPr>
+        <w:rFonts w:ascii="Symbol" w:hAnsi="Symbol" w:hint="default"/>
+      </w:rPr>
+    </w:lvl>
+    <w:lvl w:ilvl="7" w:tplc="04160003" w:tentative="1">
+      <w:start w:val="1"/>
+      <w:numFmt w:val="bullet"/>
+      <w:lvlText w:val="o"/>
+      <w:lvlJc w:val="left"/>
+      <w:pPr>
+        <w:ind w:left="5760" w:hanging="360"/>
+      </w:pPr>
+      <w:rPr>
+        <w:rFonts w:ascii="Courier New" w:hAnsi="Courier New" w:cs="Courier New" w:hint="default"/>
+      </w:rPr>
+    </w:lvl>
+    <w:lvl w:ilvl="8" w:tplc="04160005" w:tentative="1">
+      <w:start w:val="1"/>
+      <w:numFmt w:val="bullet"/>
+      <w:lvlText w:val=""/>
+      <w:lvlJc w:val="left"/>
+      <w:pPr>
+        <w:ind w:left="6480" w:hanging="360"/>
+      </w:pPr>
+      <w:rPr>
+        <w:rFonts w:ascii="Wingdings" w:hAnsi="Wingdings" w:hint="default"/>
+      </w:rPr>
+    </w:lvl>
+  </w:abstractNum>
+  <w:abstractNum w:abstractNumId="15" w15:restartNumberingAfterBreak="0">
     <w:nsid w:val="4820271F"/>
     <w:multiLevelType w:val="singleLevel"/>
     <w:tmpl w:val="0C090001"/>
@@ -6279,7 +5189,7 @@
       </w:rPr>
     </w:lvl>
   </w:abstractNum>
-  <w:abstractNum w:abstractNumId="14" w15:restartNumberingAfterBreak="0">
+  <w:abstractNum w:abstractNumId="16" w15:restartNumberingAfterBreak="0">
     <w:nsid w:val="4B927418"/>
     <w:multiLevelType w:val="singleLevel"/>
     <w:tmpl w:val="0C090001"/>
@@ -6299,7 +5209,7 @@
       </w:rPr>
     </w:lvl>
   </w:abstractNum>
-  <w:abstractNum w:abstractNumId="15" w15:restartNumberingAfterBreak="0">
+  <w:abstractNum w:abstractNumId="17" w15:restartNumberingAfterBreak="0">
     <w:nsid w:val="513C2A66"/>
     <w:multiLevelType w:val="singleLevel"/>
     <w:tmpl w:val="0C09000F"/>
@@ -6316,7 +5226,7 @@
       </w:pPr>
     </w:lvl>
   </w:abstractNum>
-  <w:abstractNum w:abstractNumId="16" w15:restartNumberingAfterBreak="0">
+  <w:abstractNum w:abstractNumId="18" w15:restartNumberingAfterBreak="0">
     <w:nsid w:val="54A16E79"/>
     <w:multiLevelType w:val="singleLevel"/>
     <w:tmpl w:val="0C090001"/>
@@ -6336,7 +5246,7 @@
       </w:rPr>
     </w:lvl>
   </w:abstractNum>
-  <w:abstractNum w:abstractNumId="17" w15:restartNumberingAfterBreak="0">
+  <w:abstractNum w:abstractNumId="19" w15:restartNumberingAfterBreak="0">
     <w:nsid w:val="578F3EFD"/>
     <w:multiLevelType w:val="multilevel"/>
     <w:tmpl w:val="335CCE90"/>
@@ -6449,7 +5359,7 @@
       </w:pPr>
     </w:lvl>
   </w:abstractNum>
-  <w:abstractNum w:abstractNumId="18" w15:restartNumberingAfterBreak="0">
+  <w:abstractNum w:abstractNumId="20" w15:restartNumberingAfterBreak="0">
     <w:nsid w:val="5E1B6944"/>
     <w:multiLevelType w:val="hybridMultilevel"/>
     <w:tmpl w:val="4DF2AB70"/>
@@ -6589,7 +5499,7 @@
       </w:rPr>
     </w:lvl>
   </w:abstractNum>
-  <w:abstractNum w:abstractNumId="19" w15:restartNumberingAfterBreak="0">
+  <w:abstractNum w:abstractNumId="21" w15:restartNumberingAfterBreak="0">
     <w:nsid w:val="675155F3"/>
     <w:multiLevelType w:val="singleLevel"/>
     <w:tmpl w:val="0C09000F"/>
@@ -6606,7 +5516,7 @@
       </w:pPr>
     </w:lvl>
   </w:abstractNum>
-  <w:abstractNum w:abstractNumId="20" w15:restartNumberingAfterBreak="0">
+  <w:abstractNum w:abstractNumId="22" w15:restartNumberingAfterBreak="0">
     <w:nsid w:val="697756A4"/>
     <w:multiLevelType w:val="singleLevel"/>
     <w:tmpl w:val="0C09000F"/>
@@ -6623,7 +5533,7 @@
       </w:pPr>
     </w:lvl>
   </w:abstractNum>
-  <w:abstractNum w:abstractNumId="21" w15:restartNumberingAfterBreak="0">
+  <w:abstractNum w:abstractNumId="23" w15:restartNumberingAfterBreak="0">
     <w:nsid w:val="760C03CE"/>
     <w:multiLevelType w:val="singleLevel"/>
     <w:tmpl w:val="0C090001"/>
@@ -6647,7 +5557,7 @@
     <w:abstractNumId w:val="8"/>
   </w:num>
   <w:num w:numId="2">
-    <w:abstractNumId w:val="14"/>
+    <w:abstractNumId w:val="16"/>
   </w:num>
   <w:num w:numId="3">
     <w:abstractNumId w:val="7"/>
@@ -6656,28 +5566,28 @@
     <w:abstractNumId w:val="6"/>
   </w:num>
   <w:num w:numId="5">
-    <w:abstractNumId w:val="19"/>
+    <w:abstractNumId w:val="21"/>
   </w:num>
   <w:num w:numId="6">
     <w:abstractNumId w:val="1"/>
   </w:num>
   <w:num w:numId="7">
-    <w:abstractNumId w:val="13"/>
+    <w:abstractNumId w:val="15"/>
   </w:num>
   <w:num w:numId="8">
     <w:abstractNumId w:val="4"/>
   </w:num>
   <w:num w:numId="9">
-    <w:abstractNumId w:val="21"/>
+    <w:abstractNumId w:val="23"/>
   </w:num>
   <w:num w:numId="10">
     <w:abstractNumId w:val="10"/>
   </w:num>
   <w:num w:numId="11">
-    <w:abstractNumId w:val="16"/>
+    <w:abstractNumId w:val="18"/>
   </w:num>
   <w:num w:numId="12">
-    <w:abstractNumId w:val="20"/>
+    <w:abstractNumId w:val="22"/>
   </w:num>
   <w:num w:numId="13">
     <w:abstractNumId w:val="0"/>
@@ -6686,7 +5596,7 @@
     <w:abstractNumId w:val="9"/>
   </w:num>
   <w:num w:numId="15">
-    <w:abstractNumId w:val="15"/>
+    <w:abstractNumId w:val="17"/>
   </w:num>
   <w:num w:numId="16">
     <w:abstractNumId w:val="3"/>
@@ -6707,13 +5617,13 @@
     <w:abstractNumId w:val="2"/>
   </w:num>
   <w:num w:numId="22">
-    <w:abstractNumId w:val="17"/>
+    <w:abstractNumId w:val="19"/>
   </w:num>
   <w:num w:numId="23">
     <w:abstractNumId w:val="11"/>
   </w:num>
   <w:num w:numId="24">
-    <w:abstractNumId w:val="18"/>
+    <w:abstractNumId w:val="20"/>
   </w:num>
   <w:num w:numId="25">
     <w:abstractNumId w:val="8"/>
@@ -6738,6 +5648,12 @@
   </w:num>
   <w:num w:numId="32">
     <w:abstractNumId w:val="5"/>
+  </w:num>
+  <w:num w:numId="33">
+    <w:abstractNumId w:val="13"/>
+  </w:num>
+  <w:num w:numId="34">
+    <w:abstractNumId w:val="14"/>
   </w:num>
 </w:numbering>
 </file>
@@ -6898,6 +5814,9 @@
     <w:lsdException w:name="Table Subtle 1" w:semiHidden="1" w:unhideWhenUsed="1"/>
     <w:lsdException w:name="Table Subtle 2" w:semiHidden="1" w:unhideWhenUsed="1"/>
     <w:lsdException w:name="Table Web 1" w:semiHidden="1" w:unhideWhenUsed="1"/>
+    <w:lsdException w:name="Table Web 2" w:semiHidden="1" w:unhideWhenUsed="1"/>
+    <w:lsdException w:name="Table Web 3" w:semiHidden="1" w:unhideWhenUsed="1"/>
+    <w:lsdException w:name="Table Theme" w:semiHidden="1" w:unhideWhenUsed="1"/>
     <w:lsdException w:name="Placeholder Text" w:semiHidden="1" w:uiPriority="99"/>
     <w:lsdException w:name="No Spacing" w:uiPriority="1" w:qFormat="1"/>
     <w:lsdException w:name="Light Shading" w:uiPriority="60"/>
@@ -7169,7 +6088,12 @@
         <w:ilvl w:val="1"/>
         <w:numId w:val="1"/>
       </w:numPr>
+      <w:tabs>
+        <w:tab w:val="clear" w:pos="1001"/>
+        <w:tab w:val="num" w:pos="576"/>
+      </w:tabs>
       <w:spacing w:before="240"/>
+      <w:ind w:left="576"/>
       <w:outlineLvl w:val="1"/>
     </w:pPr>
     <w:rPr>

</xml_diff>

<commit_message>
Inserção dos diagramas de interação
</commit_message>
<xml_diff>
--- a/planodeprojeto.docx
+++ b/planodeprojeto.docx
@@ -227,23 +227,7 @@
                 <w:i w:val="0"/>
                 <w:sz w:val="20"/>
               </w:rPr>
-              <w:t>&lt;</w:t>
-            </w:r>
-            <w:proofErr w:type="spellStart"/>
-            <w:r>
-              <w:rPr>
-                <w:i w:val="0"/>
-                <w:sz w:val="20"/>
-              </w:rPr>
-              <w:t>dd</w:t>
-            </w:r>
-            <w:proofErr w:type="spellEnd"/>
-            <w:r>
-              <w:rPr>
-                <w:i w:val="0"/>
-                <w:sz w:val="20"/>
-              </w:rPr>
-              <w:t>/mm/aa&gt;</w:t>
+              <w:t>&lt;dd/mm/aa&gt;</w:t>
             </w:r>
           </w:p>
         </w:tc>
@@ -270,23 +254,7 @@
                 <w:i w:val="0"/>
                 <w:sz w:val="20"/>
               </w:rPr>
-              <w:t>&lt;</w:t>
-            </w:r>
-            <w:proofErr w:type="spellStart"/>
-            <w:r>
-              <w:rPr>
-                <w:i w:val="0"/>
-                <w:sz w:val="20"/>
-              </w:rPr>
-              <w:t>x.x</w:t>
-            </w:r>
-            <w:proofErr w:type="spellEnd"/>
-            <w:r>
-              <w:rPr>
-                <w:i w:val="0"/>
-                <w:sz w:val="20"/>
-              </w:rPr>
-              <w:t>&gt;</w:t>
+              <w:t>&lt;x.x&gt;</w:t>
             </w:r>
           </w:p>
         </w:tc>
@@ -926,7 +894,7 @@
         <w:rPr>
           <w:noProof/>
         </w:rPr>
-        <w:instrText xml:space="preserve"> PAGEREF _Toc72180262 \h </w:instrText>
+        <w:instrText xml:space="preserve"> PAGEREF _Toc72182413 \h </w:instrText>
       </w:r>
       <w:r>
         <w:rPr>
@@ -1011,7 +979,7 @@
         <w:rPr>
           <w:noProof/>
         </w:rPr>
-        <w:instrText xml:space="preserve"> PAGEREF _Toc72180263 \h </w:instrText>
+        <w:instrText xml:space="preserve"> PAGEREF _Toc72182414 \h </w:instrText>
       </w:r>
       <w:r>
         <w:rPr>
@@ -1090,7 +1058,7 @@
         <w:rPr>
           <w:noProof/>
         </w:rPr>
-        <w:instrText xml:space="preserve"> PAGEREF _Toc72180264 \h </w:instrText>
+        <w:instrText xml:space="preserve"> PAGEREF _Toc72182415 \h </w:instrText>
       </w:r>
       <w:r>
         <w:rPr>
@@ -1169,7 +1137,7 @@
         <w:rPr>
           <w:noProof/>
         </w:rPr>
-        <w:instrText xml:space="preserve"> PAGEREF _Toc72180265 \h </w:instrText>
+        <w:instrText xml:space="preserve"> PAGEREF _Toc72182416 \h </w:instrText>
       </w:r>
       <w:r>
         <w:rPr>
@@ -1250,7 +1218,7 @@
         <w:rPr>
           <w:noProof/>
         </w:rPr>
-        <w:instrText xml:space="preserve"> PAGEREF _Toc72180266 \h </w:instrText>
+        <w:instrText xml:space="preserve"> PAGEREF _Toc72182417 \h </w:instrText>
       </w:r>
       <w:r>
         <w:rPr>
@@ -1329,7 +1297,7 @@
         <w:rPr>
           <w:noProof/>
         </w:rPr>
-        <w:instrText xml:space="preserve"> PAGEREF _Toc72180267 \h </w:instrText>
+        <w:instrText xml:space="preserve"> PAGEREF _Toc72182418 \h </w:instrText>
       </w:r>
       <w:r>
         <w:rPr>
@@ -1408,7 +1376,7 @@
         <w:rPr>
           <w:noProof/>
         </w:rPr>
-        <w:instrText xml:space="preserve"> PAGEREF _Toc72180268 \h </w:instrText>
+        <w:instrText xml:space="preserve"> PAGEREF _Toc72182419 \h </w:instrText>
       </w:r>
       <w:r>
         <w:rPr>
@@ -1489,7 +1457,7 @@
         <w:rPr>
           <w:noProof/>
         </w:rPr>
-        <w:instrText xml:space="preserve"> PAGEREF _Toc72180269 \h </w:instrText>
+        <w:instrText xml:space="preserve"> PAGEREF _Toc72182420 \h </w:instrText>
       </w:r>
       <w:r>
         <w:rPr>
@@ -1568,7 +1536,7 @@
         <w:rPr>
           <w:noProof/>
         </w:rPr>
-        <w:instrText xml:space="preserve"> PAGEREF _Toc72180270 \h </w:instrText>
+        <w:instrText xml:space="preserve"> PAGEREF _Toc72182421 \h </w:instrText>
       </w:r>
       <w:r>
         <w:rPr>
@@ -1647,7 +1615,7 @@
         <w:rPr>
           <w:noProof/>
         </w:rPr>
-        <w:instrText xml:space="preserve"> PAGEREF _Toc72180271 \h </w:instrText>
+        <w:instrText xml:space="preserve"> PAGEREF _Toc72182422 \h </w:instrText>
       </w:r>
       <w:r>
         <w:rPr>
@@ -1664,7 +1632,7 @@
         <w:rPr>
           <w:noProof/>
         </w:rPr>
-        <w:t>5</w:t>
+        <w:t>6</w:t>
       </w:r>
       <w:r>
         <w:rPr>
@@ -1714,7 +1682,7 @@
           <w:snapToGrid w:val="0"/>
           <w:lang w:eastAsia="en-US"/>
         </w:rPr>
-        <w:t>Etapas e Objetivos</w:t>
+        <w:t>Protótipos de Telas</w:t>
       </w:r>
       <w:r>
         <w:rPr>
@@ -1732,7 +1700,7 @@
         <w:rPr>
           <w:noProof/>
         </w:rPr>
-        <w:instrText xml:space="preserve"> PAGEREF _Toc72180272 \h </w:instrText>
+        <w:instrText xml:space="preserve"> PAGEREF _Toc72182423 \h </w:instrText>
       </w:r>
       <w:r>
         <w:rPr>
@@ -1749,7 +1717,7 @@
         <w:rPr>
           <w:noProof/>
         </w:rPr>
-        <w:t>5</w:t>
+        <w:t>6</w:t>
       </w:r>
       <w:r>
         <w:rPr>
@@ -1813,7 +1781,7 @@
         <w:rPr>
           <w:noProof/>
         </w:rPr>
-        <w:instrText xml:space="preserve"> PAGEREF _Toc72180273 \h </w:instrText>
+        <w:instrText xml:space="preserve"> PAGEREF _Toc72182424 \h </w:instrText>
       </w:r>
       <w:r>
         <w:rPr>
@@ -1901,7 +1869,7 @@
         <w:rPr>
           <w:noProof/>
         </w:rPr>
-        <w:instrText xml:space="preserve"> PAGEREF _Toc72180274 \h </w:instrText>
+        <w:instrText xml:space="preserve"> PAGEREF _Toc72182425 \h </w:instrText>
       </w:r>
       <w:r>
         <w:rPr>
@@ -1985,7 +1953,7 @@
         <w:rPr>
           <w:noProof/>
         </w:rPr>
-        <w:instrText xml:space="preserve"> PAGEREF _Toc72180275 \h </w:instrText>
+        <w:instrText xml:space="preserve"> PAGEREF _Toc72182426 \h </w:instrText>
       </w:r>
       <w:r>
         <w:rPr>
@@ -2002,7 +1970,7 @@
         <w:rPr>
           <w:noProof/>
         </w:rPr>
-        <w:t>6</w:t>
+        <w:t>7</w:t>
       </w:r>
       <w:r>
         <w:rPr>
@@ -2066,7 +2034,7 @@
         <w:rPr>
           <w:noProof/>
         </w:rPr>
-        <w:instrText xml:space="preserve"> PAGEREF _Toc72180276 \h </w:instrText>
+        <w:instrText xml:space="preserve"> PAGEREF _Toc72182427 \h </w:instrText>
       </w:r>
       <w:r>
         <w:rPr>
@@ -2147,7 +2115,7 @@
         <w:rPr>
           <w:noProof/>
         </w:rPr>
-        <w:instrText xml:space="preserve"> PAGEREF _Toc72180277 \h </w:instrText>
+        <w:instrText xml:space="preserve"> PAGEREF _Toc72182428 \h </w:instrText>
       </w:r>
       <w:r>
         <w:rPr>
@@ -2197,7 +2165,7 @@
       <w:pPr>
         <w:pStyle w:val="Ttulo1"/>
       </w:pPr>
-      <w:bookmarkStart w:id="1" w:name="_Toc72180262"/>
+      <w:bookmarkStart w:id="1" w:name="_Toc72182413"/>
       <w:r>
         <w:lastRenderedPageBreak/>
         <w:t>Introdução</w:t>
@@ -2267,7 +2235,7 @@
           <w:lang w:eastAsia="en-US"/>
         </w:rPr>
       </w:pPr>
-      <w:bookmarkStart w:id="2" w:name="_Toc72180263"/>
+      <w:bookmarkStart w:id="2" w:name="_Toc72182414"/>
       <w:r>
         <w:rPr>
           <w:snapToGrid w:val="0"/>
@@ -2281,7 +2249,7 @@
       <w:pPr>
         <w:pStyle w:val="Ttulo2"/>
       </w:pPr>
-      <w:bookmarkStart w:id="3" w:name="_Toc72180264"/>
+      <w:bookmarkStart w:id="3" w:name="_Toc72182415"/>
       <w:r>
         <w:t>Principais Objetivos do Projeto</w:t>
       </w:r>
@@ -2318,7 +2286,7 @@
       <w:pPr>
         <w:pStyle w:val="Ttulo2"/>
       </w:pPr>
-      <w:bookmarkStart w:id="4" w:name="_Toc72180265"/>
+      <w:bookmarkStart w:id="4" w:name="_Toc72182416"/>
       <w:r>
         <w:t>Objetivos do Gerenciamento do Projeto</w:t>
       </w:r>
@@ -2379,7 +2347,7 @@
       <w:pPr>
         <w:pStyle w:val="Ttulo1"/>
       </w:pPr>
-      <w:bookmarkStart w:id="5" w:name="_Toc72180266"/>
+      <w:bookmarkStart w:id="5" w:name="_Toc72182417"/>
       <w:r>
         <w:t>Premissas para o Projeto</w:t>
       </w:r>
@@ -2397,7 +2365,7 @@
       <w:pPr>
         <w:pStyle w:val="Ttulo2"/>
       </w:pPr>
-      <w:bookmarkStart w:id="9" w:name="_Toc72180267"/>
+      <w:bookmarkStart w:id="9" w:name="_Toc72182418"/>
       <w:r>
         <w:t>No Escopo</w:t>
       </w:r>
@@ -2506,7 +2474,7 @@
       <w:pPr>
         <w:pStyle w:val="Ttulo2"/>
       </w:pPr>
-      <w:bookmarkStart w:id="10" w:name="_Toc72180268"/>
+      <w:bookmarkStart w:id="10" w:name="_Toc72182419"/>
       <w:r>
         <w:lastRenderedPageBreak/>
         <w:t>Fora do Escopo</w:t>
@@ -2559,7 +2527,7 @@
       <w:pPr>
         <w:pStyle w:val="Ttulo1"/>
       </w:pPr>
-      <w:bookmarkStart w:id="11" w:name="_Toc72180269"/>
+      <w:bookmarkStart w:id="11" w:name="_Toc72182420"/>
       <w:r>
         <w:t>Diagramas UML</w:t>
       </w:r>
@@ -2570,7 +2538,7 @@
       <w:pPr>
         <w:pStyle w:val="Ttulo2"/>
       </w:pPr>
-      <w:bookmarkStart w:id="12" w:name="_Toc72180270"/>
+      <w:bookmarkStart w:id="12" w:name="_Toc72182421"/>
       <w:r>
         <w:t>Diagrama de Caso de Uso</w:t>
       </w:r>
@@ -2727,7 +2695,7 @@
       <w:pPr>
         <w:pStyle w:val="Ttulo2"/>
       </w:pPr>
-      <w:bookmarkStart w:id="13" w:name="_Toc72180271"/>
+      <w:bookmarkStart w:id="13" w:name="_Toc72182422"/>
       <w:r>
         <w:lastRenderedPageBreak/>
         <w:t>Diagrama de Classes</w:t>
@@ -2805,6 +2773,130 @@
     </w:p>
     <w:p>
       <w:pPr>
+        <w:jc w:val="center"/>
+        <w:rPr>
+          <w:sz w:val="20"/>
+        </w:rPr>
+      </w:pPr>
+    </w:p>
+    <w:p>
+      <w:pPr>
+        <w:jc w:val="center"/>
+        <w:rPr>
+          <w:sz w:val="20"/>
+        </w:rPr>
+      </w:pPr>
+      <w:r>
+        <w:drawing>
+          <wp:inline distT="0" distB="0" distL="0" distR="0" wp14:anchorId="08509157" wp14:editId="5837EAE8">
+            <wp:extent cx="5759450" cy="2646680"/>
+            <wp:effectExtent l="0" t="0" r="0" b="1270"/>
+            <wp:docPr id="4" name="Imagem 4"/>
+            <wp:cNvGraphicFramePr>
+              <a:graphicFrameLocks xmlns:a="http://schemas.openxmlformats.org/drawingml/2006/main" noChangeAspect="1"/>
+            </wp:cNvGraphicFramePr>
+            <a:graphic xmlns:a="http://schemas.openxmlformats.org/drawingml/2006/main">
+              <a:graphicData uri="http://schemas.openxmlformats.org/drawingml/2006/picture">
+                <pic:pic xmlns:pic="http://schemas.openxmlformats.org/drawingml/2006/picture">
+                  <pic:nvPicPr>
+                    <pic:cNvPr id="1" name=""/>
+                    <pic:cNvPicPr/>
+                  </pic:nvPicPr>
+                  <pic:blipFill>
+                    <a:blip r:embed="rId12"/>
+                    <a:stretch>
+                      <a:fillRect/>
+                    </a:stretch>
+                  </pic:blipFill>
+                  <pic:spPr>
+                    <a:xfrm>
+                      <a:off x="0" y="0"/>
+                      <a:ext cx="5759450" cy="2646680"/>
+                    </a:xfrm>
+                    <a:prstGeom prst="rect">
+                      <a:avLst/>
+                    </a:prstGeom>
+                  </pic:spPr>
+                </pic:pic>
+              </a:graphicData>
+            </a:graphic>
+          </wp:inline>
+        </w:drawing>
+      </w:r>
+      <w:r>
+        <w:rPr>
+          <w:noProof/>
+        </w:rPr>
+        <mc:AlternateContent>
+          <mc:Choice Requires="wps">
+            <w:drawing>
+              <wp:inline distT="0" distB="0" distL="0" distR="0" wp14:anchorId="6A43395E" wp14:editId="24A7FE09">
+                <wp:extent cx="304800" cy="304800"/>
+                <wp:effectExtent l="0" t="0" r="0" b="0"/>
+                <wp:docPr id="3" name="Retângulo 3"/>
+                <wp:cNvGraphicFramePr>
+                  <a:graphicFrameLocks xmlns:a="http://schemas.openxmlformats.org/drawingml/2006/main" noChangeAspect="1"/>
+                </wp:cNvGraphicFramePr>
+                <a:graphic xmlns:a="http://schemas.openxmlformats.org/drawingml/2006/main">
+                  <a:graphicData uri="http://schemas.microsoft.com/office/word/2010/wordprocessingShape">
+                    <wps:wsp>
+                      <wps:cNvSpPr>
+                        <a:spLocks noChangeAspect="1" noChangeArrowheads="1"/>
+                      </wps:cNvSpPr>
+                      <wps:spPr bwMode="auto">
+                        <a:xfrm>
+                          <a:off x="0" y="0"/>
+                          <a:ext cx="304800" cy="304800"/>
+                        </a:xfrm>
+                        <a:prstGeom prst="rect">
+                          <a:avLst/>
+                        </a:prstGeom>
+                        <a:noFill/>
+                        <a:ln>
+                          <a:noFill/>
+                        </a:ln>
+                        <a:extLst>
+                          <a:ext uri="{909E8E84-426E-40DD-AFC4-6F175D3DCCD1}">
+                            <a14:hiddenFill xmlns:a14="http://schemas.microsoft.com/office/drawing/2010/main">
+                              <a:solidFill>
+                                <a:srgbClr val="FFFFFF"/>
+                              </a:solidFill>
+                            </a14:hiddenFill>
+                          </a:ext>
+                          <a:ext uri="{91240B29-F687-4F45-9708-019B960494DF}">
+                            <a14:hiddenLine xmlns:a14="http://schemas.microsoft.com/office/drawing/2010/main" w="9525">
+                              <a:solidFill>
+                                <a:srgbClr val="000000"/>
+                              </a:solidFill>
+                              <a:miter lim="800000"/>
+                              <a:headEnd/>
+                              <a:tailEnd/>
+                            </a14:hiddenLine>
+                          </a:ext>
+                        </a:extLst>
+                      </wps:spPr>
+                      <wps:bodyPr rot="0" vert="horz" wrap="square" lIns="91440" tIns="45720" rIns="91440" bIns="45720" anchor="t" anchorCtr="0" upright="1">
+                        <a:noAutofit/>
+                      </wps:bodyPr>
+                    </wps:wsp>
+                  </a:graphicData>
+                </a:graphic>
+              </wp:inline>
+            </w:drawing>
+          </mc:Choice>
+          <mc:Fallback>
+            <w:pict>
+              <v:rect w14:anchorId="18771B37" id="Retângulo 3" o:spid="_x0000_s1026" style="width:24pt;height:24pt;visibility:visible;mso-wrap-style:square;mso-left-percent:-10001;mso-top-percent:-10001;mso-position-horizontal:absolute;mso-position-horizontal-relative:char;mso-position-vertical:absolute;mso-position-vertical-relative:line;mso-left-percent:-10001;mso-top-percent:-10001;v-text-anchor:top" o:gfxdata="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" filled="f" stroked="f">
+                <o:lock v:ext="edit" aspectratio="t"/>
+                <w10:anchorlock/>
+              </v:rect>
+            </w:pict>
+          </mc:Fallback>
+        </mc:AlternateContent>
+      </w:r>
+    </w:p>
+    <w:p>
+      <w:pPr>
         <w:rPr>
           <w:sz w:val="20"/>
         </w:rPr>
@@ -2825,26 +2917,21 @@
           <w:lang w:eastAsia="en-US"/>
         </w:rPr>
       </w:pPr>
+      <w:bookmarkStart w:id="14" w:name="_Toc72182423"/>
       <w:r>
         <w:rPr>
           <w:snapToGrid w:val="0"/>
           <w:lang w:eastAsia="en-US"/>
         </w:rPr>
+        <w:lastRenderedPageBreak/>
         <w:t>Protótipos de Telas</w:t>
       </w:r>
+      <w:bookmarkEnd w:id="14"/>
     </w:p>
     <w:p/>
     <w:p>
       <w:r>
-        <w:t xml:space="preserve">Visando facilitar o entendimento do fluxo do app, desenvolvemos protótipos de telas, que trazem a visão do que esperamos como </w:t>
-      </w:r>
-      <w:proofErr w:type="gramStart"/>
-      <w:r>
-        <w:t>produto final</w:t>
-      </w:r>
-      <w:proofErr w:type="gramEnd"/>
-      <w:r>
-        <w:t>.</w:t>
+        <w:t>Visando facilitar o entendimento do fluxo do app, desenvolvemos protótipos de telas, que trazem a visão do que esperamos como produto final.</w:t>
       </w:r>
     </w:p>
     <w:p>
@@ -2856,14 +2943,14 @@
       <w:pPr>
         <w:pStyle w:val="Ttulo1"/>
       </w:pPr>
-      <w:bookmarkStart w:id="14" w:name="_Toc72180273"/>
+      <w:bookmarkStart w:id="15" w:name="_Toc72182424"/>
       <w:bookmarkEnd w:id="6"/>
       <w:bookmarkEnd w:id="7"/>
       <w:bookmarkEnd w:id="8"/>
       <w:r>
         <w:t>Cronograma</w:t>
       </w:r>
-      <w:bookmarkEnd w:id="14"/>
+      <w:bookmarkEnd w:id="15"/>
     </w:p>
     <w:p>
       <w:r>
@@ -2900,7 +2987,7 @@
         </w:rPr>
         <w:fldChar w:fldCharType="separate"/>
       </w:r>
-      <w:bookmarkStart w:id="15" w:name="_Toc72180274"/>
+      <w:bookmarkStart w:id="16" w:name="_Toc72182425"/>
       <w:r>
         <w:rPr>
           <w:rStyle w:val="Hyperlink"/>
@@ -2909,7 +2996,7 @@
         </w:rPr>
         <w:t>Métricas</w:t>
       </w:r>
-      <w:bookmarkEnd w:id="15"/>
+      <w:bookmarkEnd w:id="16"/>
     </w:p>
     <w:p>
       <w:pPr>
@@ -3020,7 +3107,6 @@
                 <w:b/>
                 <w:sz w:val="22"/>
               </w:rPr>
-              <w:lastRenderedPageBreak/>
               <w:t>Meta</w:t>
             </w:r>
           </w:p>
@@ -3345,14 +3431,14 @@
       <w:r>
         <w:fldChar w:fldCharType="separate"/>
       </w:r>
-      <w:bookmarkStart w:id="16" w:name="_Toc72180275"/>
+      <w:bookmarkStart w:id="17" w:name="_Toc72182426"/>
       <w:r>
         <w:rPr>
           <w:rStyle w:val="Hyperlink"/>
         </w:rPr>
         <w:t>Riscos</w:t>
       </w:r>
-      <w:bookmarkEnd w:id="16"/>
+      <w:bookmarkEnd w:id="17"/>
     </w:p>
     <w:p>
       <w:pPr>
@@ -3381,11 +3467,11 @@
         <w:pStyle w:val="Ttulo1"/>
         <w:spacing w:before="360"/>
       </w:pPr>
-      <w:bookmarkStart w:id="17" w:name="_Toc72180276"/>
+      <w:bookmarkStart w:id="18" w:name="_Toc72182427"/>
       <w:r>
         <w:t>Ideias Futuras</w:t>
       </w:r>
-      <w:bookmarkEnd w:id="17"/>
+      <w:bookmarkEnd w:id="18"/>
     </w:p>
     <w:p>
       <w:r>
@@ -3431,6 +3517,7 @@
         </w:numPr>
       </w:pPr>
       <w:r>
+        <w:lastRenderedPageBreak/>
         <w:t>Opção para análise de serviços recorrentes e alerta ao morador e /ou prestador, quando o intervalo de contratação passar da média de tempo padrão entre os serviços</w:t>
       </w:r>
     </w:p>
@@ -3451,13 +3538,13 @@
         <w:pStyle w:val="Ttulo1"/>
         <w:spacing w:before="360"/>
       </w:pPr>
-      <w:bookmarkStart w:id="18" w:name="_Glossário"/>
-      <w:bookmarkStart w:id="19" w:name="_Toc72180277"/>
-      <w:bookmarkEnd w:id="18"/>
+      <w:bookmarkStart w:id="19" w:name="_Glossário"/>
+      <w:bookmarkStart w:id="20" w:name="_Toc72182428"/>
+      <w:bookmarkEnd w:id="19"/>
       <w:r>
         <w:t>Glossário</w:t>
       </w:r>
-      <w:bookmarkEnd w:id="19"/>
+      <w:bookmarkEnd w:id="20"/>
     </w:p>
     <w:p>
       <w:pPr>
@@ -3604,11 +3691,7 @@
               <w:t>É</w:t>
             </w:r>
             <w:r>
-              <w:t xml:space="preserve"> a profundidade e amplitude do trabalho com vistas a alcançar o objetivo do projeto. O escopo deve especificar quais as ações que devem </w:t>
-            </w:r>
-            <w:r>
-              <w:lastRenderedPageBreak/>
-              <w:t xml:space="preserve">ser executadas e quais produtos </w:t>
+              <w:t xml:space="preserve"> a profundidade e amplitude do trabalho com vistas a alcançar o objetivo do projeto. O escopo deve especificar quais as ações que devem ser executadas e quais produtos </w:t>
             </w:r>
             <w:r>
               <w:t>devem ser entregues</w:t>
@@ -3626,7 +3709,6 @@
           </w:tcPr>
           <w:p>
             <w:r>
-              <w:lastRenderedPageBreak/>
               <w:t>Geoposicionamento</w:t>
             </w:r>
           </w:p>
@@ -3637,13 +3719,7 @@
           </w:tcPr>
           <w:p>
             <w:r>
-              <w:t>Processo de localização geográfica de determinado  objeto espacial através da atribuição de coordenadas</w:t>
-            </w:r>
-            <w:r>
-              <w:t xml:space="preserve"> geográficas</w:t>
-            </w:r>
-            <w:r>
-              <w:t>.</w:t>
+              <w:t>Processo de localização geográfica de determinado  objeto espacial através da atribuição de coordenadas geográficas.</w:t>
             </w:r>
           </w:p>
         </w:tc>
@@ -3822,8 +3898,8 @@
     <w:p/>
     <w:p/>
     <w:sectPr>
-      <w:headerReference w:type="default" r:id="rId12"/>
-      <w:footerReference w:type="default" r:id="rId13"/>
+      <w:headerReference w:type="default" r:id="rId13"/>
+      <w:footerReference w:type="default" r:id="rId14"/>
       <w:pgSz w:w="11906" w:h="16838" w:code="9"/>
       <w:pgMar w:top="1134" w:right="1418" w:bottom="2041" w:left="1418" w:header="680" w:footer="680" w:gutter="0"/>
       <w:cols w:space="720"/>
@@ -4052,14 +4128,27 @@
           <w:r>
             <w:t xml:space="preserve">Última Atualização: </w:t>
           </w:r>
-          <w:fldSimple w:instr=" SAVEDATE  \* MERGEFORMAT ">
-            <w:r>
-              <w:rPr>
-                <w:noProof/>
-              </w:rPr>
-              <w:t>17/05/2021 21:33:00</w:t>
-            </w:r>
-          </w:fldSimple>
+          <w:r>
+            <w:fldChar w:fldCharType="begin"/>
+          </w:r>
+          <w:r>
+            <w:instrText xml:space="preserve"> SAVEDATE  \* MERGEFORMAT </w:instrText>
+          </w:r>
+          <w:r>
+            <w:fldChar w:fldCharType="separate"/>
+          </w:r>
+          <w:r>
+            <w:rPr>
+              <w:noProof/>
+            </w:rPr>
+            <w:t>17/05/2021 22:24:00</w:t>
+          </w:r>
+          <w:r>
+            <w:rPr>
+              <w:noProof/>
+            </w:rPr>
+            <w:fldChar w:fldCharType="end"/>
+          </w:r>
           <w:r>
             <w:t>h</w:t>
           </w:r>

</xml_diff>